<commit_message>
latest version of UCs
</commit_message>
<xml_diff>
--- a/Documentation/UC/UCs_v0.1.docx
+++ b/Documentation/UC/UCs_v0.1.docx
@@ -391,13 +391,7 @@
               <w:rPr>
                 <w:lang w:val="en-US"/>
               </w:rPr>
-              <w:t>Administrator, User</w:t>
-            </w:r>
-            <w:r>
-              <w:rPr>
-                <w:lang w:val="en-US"/>
-              </w:rPr>
-              <w:t>, Guest</w:t>
+              <w:t>Guest</w:t>
             </w:r>
           </w:p>
         </w:tc>
@@ -1410,8 +1404,6 @@
               </w:rPr>
               <w:t>message for password mismatch</w:t>
             </w:r>
-            <w:bookmarkStart w:id="0" w:name="_GoBack"/>
-            <w:bookmarkEnd w:id="0"/>
           </w:p>
         </w:tc>
       </w:tr>
@@ -1592,6 +1584,1257 @@
               <w:rPr>
                 <w:lang w:val="en-US"/>
               </w:rPr>
+              <w:t>Register New User</w:t>
+            </w:r>
+          </w:p>
+        </w:tc>
+      </w:tr>
+      <w:tr>
+        <w:tc>
+          <w:tcPr>
+            <w:tcW w:w="4531" w:type="dxa"/>
+          </w:tcPr>
+          <w:p>
+            <w:pPr>
+              <w:rPr>
+                <w:lang w:val="en-US"/>
+              </w:rPr>
+            </w:pPr>
+            <w:r>
+              <w:rPr>
+                <w:lang w:val="en-US"/>
+              </w:rPr>
+              <w:t>Use Case Description</w:t>
+            </w:r>
+          </w:p>
+        </w:tc>
+        <w:tc>
+          <w:tcPr>
+            <w:tcW w:w="4531" w:type="dxa"/>
+          </w:tcPr>
+          <w:p>
+            <w:pPr>
+              <w:rPr>
+                <w:lang w:val="en-US"/>
+              </w:rPr>
+            </w:pPr>
+            <w:r>
+              <w:rPr>
+                <w:lang w:val="en-US"/>
+              </w:rPr>
+              <w:t>Register New User of type “user”</w:t>
+            </w:r>
+            <w:r>
+              <w:rPr>
+                <w:lang w:val="en-US"/>
+              </w:rPr>
+              <w:t xml:space="preserve"> with valid credentials</w:t>
+            </w:r>
+          </w:p>
+        </w:tc>
+      </w:tr>
+      <w:tr>
+        <w:tc>
+          <w:tcPr>
+            <w:tcW w:w="4531" w:type="dxa"/>
+          </w:tcPr>
+          <w:p>
+            <w:pPr>
+              <w:rPr>
+                <w:lang w:val="en-US"/>
+              </w:rPr>
+            </w:pPr>
+            <w:r>
+              <w:rPr>
+                <w:lang w:val="en-US"/>
+              </w:rPr>
+              <w:t>Primary Actor</w:t>
+            </w:r>
+          </w:p>
+        </w:tc>
+        <w:tc>
+          <w:tcPr>
+            <w:tcW w:w="4531" w:type="dxa"/>
+          </w:tcPr>
+          <w:p>
+            <w:pPr>
+              <w:rPr>
+                <w:lang w:val="en-US"/>
+              </w:rPr>
+            </w:pPr>
+            <w:r>
+              <w:rPr>
+                <w:lang w:val="en-US"/>
+              </w:rPr>
+              <w:t>Guest</w:t>
+            </w:r>
+          </w:p>
+        </w:tc>
+      </w:tr>
+      <w:tr>
+        <w:tc>
+          <w:tcPr>
+            <w:tcW w:w="4531" w:type="dxa"/>
+          </w:tcPr>
+          <w:p>
+            <w:pPr>
+              <w:rPr>
+                <w:lang w:val="en-US"/>
+              </w:rPr>
+            </w:pPr>
+            <w:r>
+              <w:rPr>
+                <w:lang w:val="en-US"/>
+              </w:rPr>
+              <w:t>Precondition</w:t>
+            </w:r>
+          </w:p>
+        </w:tc>
+        <w:tc>
+          <w:tcPr>
+            <w:tcW w:w="4531" w:type="dxa"/>
+          </w:tcPr>
+          <w:p>
+            <w:pPr>
+              <w:rPr>
+                <w:lang w:val="en-US"/>
+              </w:rPr>
+            </w:pPr>
+            <w:r>
+              <w:rPr>
+                <w:lang w:val="en-US"/>
+              </w:rPr>
+              <w:t>Application loaded in browser</w:t>
+            </w:r>
+          </w:p>
+        </w:tc>
+      </w:tr>
+      <w:tr>
+        <w:tc>
+          <w:tcPr>
+            <w:tcW w:w="4531" w:type="dxa"/>
+          </w:tcPr>
+          <w:p>
+            <w:pPr>
+              <w:rPr>
+                <w:lang w:val="en-US"/>
+              </w:rPr>
+            </w:pPr>
+            <w:r>
+              <w:rPr>
+                <w:lang w:val="en-US"/>
+              </w:rPr>
+              <w:t>Trigger</w:t>
+            </w:r>
+          </w:p>
+        </w:tc>
+        <w:tc>
+          <w:tcPr>
+            <w:tcW w:w="4531" w:type="dxa"/>
+          </w:tcPr>
+          <w:p>
+            <w:pPr>
+              <w:rPr>
+                <w:lang w:val="en-US"/>
+              </w:rPr>
+            </w:pPr>
+            <w:r>
+              <w:rPr>
+                <w:lang w:val="en-US"/>
+              </w:rPr>
+              <w:t>None</w:t>
+            </w:r>
+          </w:p>
+        </w:tc>
+      </w:tr>
+      <w:tr>
+        <w:tc>
+          <w:tcPr>
+            <w:tcW w:w="4531" w:type="dxa"/>
+          </w:tcPr>
+          <w:p>
+            <w:pPr>
+              <w:rPr>
+                <w:lang w:val="en-US"/>
+              </w:rPr>
+            </w:pPr>
+            <w:r>
+              <w:rPr>
+                <w:lang w:val="en-US"/>
+              </w:rPr>
+              <w:t>Basic Flow</w:t>
+            </w:r>
+          </w:p>
+        </w:tc>
+        <w:tc>
+          <w:tcPr>
+            <w:tcW w:w="4531" w:type="dxa"/>
+          </w:tcPr>
+          <w:p>
+            <w:pPr>
+              <w:pStyle w:val="ListParagraph"/>
+              <w:numPr>
+                <w:ilvl w:val="0"/>
+                <w:numId w:val="10"/>
+              </w:numPr>
+              <w:rPr>
+                <w:lang w:val="en-US"/>
+              </w:rPr>
+            </w:pPr>
+            <w:r>
+              <w:rPr>
+                <w:lang w:val="en-US"/>
+              </w:rPr>
+              <w:t>Click on Administration Menu</w:t>
+            </w:r>
+          </w:p>
+          <w:p>
+            <w:pPr>
+              <w:pStyle w:val="ListParagraph"/>
+              <w:numPr>
+                <w:ilvl w:val="0"/>
+                <w:numId w:val="10"/>
+              </w:numPr>
+              <w:rPr>
+                <w:lang w:val="en-US"/>
+              </w:rPr>
+            </w:pPr>
+            <w:r>
+              <w:rPr>
+                <w:b/>
+                <w:color w:val="FF0000"/>
+                <w:lang w:val="en-US"/>
+              </w:rPr>
+              <w:t>Administration menu items</w:t>
+            </w:r>
+            <w:r>
+              <w:rPr>
+                <w:lang w:val="en-US"/>
+              </w:rPr>
+              <w:t xml:space="preserve"> is displayed</w:t>
+            </w:r>
+          </w:p>
+          <w:p>
+            <w:pPr>
+              <w:pStyle w:val="ListParagraph"/>
+              <w:numPr>
+                <w:ilvl w:val="0"/>
+                <w:numId w:val="10"/>
+              </w:numPr>
+              <w:rPr>
+                <w:lang w:val="en-US"/>
+              </w:rPr>
+            </w:pPr>
+            <w:r>
+              <w:rPr>
+                <w:lang w:val="en-US"/>
+              </w:rPr>
+              <w:t>“</w:t>
+            </w:r>
+            <w:proofErr w:type="spellStart"/>
+            <w:r>
+              <w:rPr>
+                <w:b/>
+                <w:lang w:val="en-US"/>
+              </w:rPr>
+              <w:t>LogIn</w:t>
+            </w:r>
+            <w:proofErr w:type="spellEnd"/>
+            <w:r>
+              <w:rPr>
+                <w:b/>
+                <w:lang w:val="en-US"/>
+              </w:rPr>
+              <w:t xml:space="preserve"> Page</w:t>
+            </w:r>
+            <w:r>
+              <w:rPr>
+                <w:lang w:val="en-US"/>
+              </w:rPr>
+              <w:t>” is displayed</w:t>
+            </w:r>
+          </w:p>
+          <w:p>
+            <w:pPr>
+              <w:pStyle w:val="ListParagraph"/>
+              <w:numPr>
+                <w:ilvl w:val="0"/>
+                <w:numId w:val="10"/>
+              </w:numPr>
+              <w:rPr>
+                <w:lang w:val="en-US"/>
+              </w:rPr>
+            </w:pPr>
+            <w:r>
+              <w:rPr>
+                <w:lang w:val="en-US"/>
+              </w:rPr>
+              <w:t>Click on the “</w:t>
+            </w:r>
+            <w:r>
+              <w:rPr>
+                <w:b/>
+                <w:lang w:val="en-US"/>
+              </w:rPr>
+              <w:t>Register</w:t>
+            </w:r>
+            <w:r>
+              <w:rPr>
+                <w:lang w:val="en-US"/>
+              </w:rPr>
+              <w:t>” button</w:t>
+            </w:r>
+          </w:p>
+          <w:p>
+            <w:pPr>
+              <w:pStyle w:val="ListParagraph"/>
+              <w:numPr>
+                <w:ilvl w:val="0"/>
+                <w:numId w:val="10"/>
+              </w:numPr>
+              <w:rPr>
+                <w:lang w:val="en-US"/>
+              </w:rPr>
+            </w:pPr>
+            <w:r>
+              <w:rPr>
+                <w:lang w:val="en-US"/>
+              </w:rPr>
+              <w:t>Registration prompt is displayed</w:t>
+            </w:r>
+          </w:p>
+          <w:p>
+            <w:pPr>
+              <w:pStyle w:val="ListParagraph"/>
+              <w:numPr>
+                <w:ilvl w:val="0"/>
+                <w:numId w:val="10"/>
+              </w:numPr>
+              <w:rPr>
+                <w:lang w:val="en-US"/>
+              </w:rPr>
+            </w:pPr>
+            <w:r>
+              <w:rPr>
+                <w:lang w:val="en-US"/>
+              </w:rPr>
+              <w:t>Populate the fields</w:t>
+            </w:r>
+          </w:p>
+          <w:p>
+            <w:pPr>
+              <w:pStyle w:val="ListParagraph"/>
+              <w:numPr>
+                <w:ilvl w:val="1"/>
+                <w:numId w:val="10"/>
+              </w:numPr>
+              <w:rPr>
+                <w:lang w:val="en-US"/>
+              </w:rPr>
+            </w:pPr>
+            <w:r>
+              <w:rPr>
+                <w:lang w:val="en-US"/>
+              </w:rPr>
+              <w:t>Username</w:t>
+            </w:r>
+          </w:p>
+          <w:p>
+            <w:pPr>
+              <w:pStyle w:val="ListParagraph"/>
+              <w:numPr>
+                <w:ilvl w:val="1"/>
+                <w:numId w:val="10"/>
+              </w:numPr>
+              <w:rPr>
+                <w:lang w:val="en-US"/>
+              </w:rPr>
+            </w:pPr>
+            <w:r>
+              <w:rPr>
+                <w:lang w:val="en-US"/>
+              </w:rPr>
+              <w:t>Password</w:t>
+            </w:r>
+          </w:p>
+          <w:p>
+            <w:pPr>
+              <w:pStyle w:val="ListParagraph"/>
+              <w:numPr>
+                <w:ilvl w:val="1"/>
+                <w:numId w:val="10"/>
+              </w:numPr>
+              <w:rPr>
+                <w:lang w:val="en-US"/>
+              </w:rPr>
+            </w:pPr>
+            <w:r>
+              <w:rPr>
+                <w:lang w:val="en-US"/>
+              </w:rPr>
+              <w:t>Retype password</w:t>
+            </w:r>
+          </w:p>
+          <w:p>
+            <w:pPr>
+              <w:pStyle w:val="ListParagraph"/>
+              <w:numPr>
+                <w:ilvl w:val="1"/>
+                <w:numId w:val="10"/>
+              </w:numPr>
+              <w:rPr>
+                <w:lang w:val="en-US"/>
+              </w:rPr>
+            </w:pPr>
+            <w:r>
+              <w:rPr>
+                <w:lang w:val="en-US"/>
+              </w:rPr>
+              <w:t>Email</w:t>
+            </w:r>
+          </w:p>
+          <w:p>
+            <w:pPr>
+              <w:pStyle w:val="ListParagraph"/>
+              <w:numPr>
+                <w:ilvl w:val="1"/>
+                <w:numId w:val="10"/>
+              </w:numPr>
+              <w:rPr>
+                <w:lang w:val="en-US"/>
+              </w:rPr>
+            </w:pPr>
+            <w:r>
+              <w:rPr>
+                <w:lang w:val="en-US"/>
+              </w:rPr>
+              <w:t>Name</w:t>
+            </w:r>
+          </w:p>
+          <w:p>
+            <w:pPr>
+              <w:pStyle w:val="ListParagraph"/>
+              <w:numPr>
+                <w:ilvl w:val="1"/>
+                <w:numId w:val="10"/>
+              </w:numPr>
+              <w:rPr>
+                <w:lang w:val="en-US"/>
+              </w:rPr>
+            </w:pPr>
+            <w:r>
+              <w:rPr>
+                <w:lang w:val="en-US"/>
+              </w:rPr>
+              <w:t>Surname</w:t>
+            </w:r>
+          </w:p>
+          <w:p>
+            <w:pPr>
+              <w:pStyle w:val="ListParagraph"/>
+              <w:numPr>
+                <w:ilvl w:val="1"/>
+                <w:numId w:val="10"/>
+              </w:numPr>
+              <w:rPr>
+                <w:lang w:val="en-US"/>
+              </w:rPr>
+            </w:pPr>
+            <w:r>
+              <w:rPr>
+                <w:lang w:val="en-US"/>
+              </w:rPr>
+              <w:t>City</w:t>
+            </w:r>
+          </w:p>
+          <w:p>
+            <w:pPr>
+              <w:pStyle w:val="ListParagraph"/>
+              <w:numPr>
+                <w:ilvl w:val="1"/>
+                <w:numId w:val="10"/>
+              </w:numPr>
+              <w:rPr>
+                <w:lang w:val="en-US"/>
+              </w:rPr>
+            </w:pPr>
+            <w:r>
+              <w:rPr>
+                <w:lang w:val="en-US"/>
+              </w:rPr>
+              <w:t>Address</w:t>
+            </w:r>
+          </w:p>
+          <w:p>
+            <w:pPr>
+              <w:pStyle w:val="ListParagraph"/>
+              <w:numPr>
+                <w:ilvl w:val="0"/>
+                <w:numId w:val="10"/>
+              </w:numPr>
+              <w:rPr>
+                <w:lang w:val="en-US"/>
+              </w:rPr>
+            </w:pPr>
+            <w:r>
+              <w:rPr>
+                <w:lang w:val="en-US"/>
+              </w:rPr>
+              <w:t>Click on “Register Button”</w:t>
+            </w:r>
+          </w:p>
+        </w:tc>
+      </w:tr>
+      <w:tr>
+        <w:tc>
+          <w:tcPr>
+            <w:tcW w:w="4531" w:type="dxa"/>
+          </w:tcPr>
+          <w:p>
+            <w:pPr>
+              <w:rPr>
+                <w:lang w:val="en-US"/>
+              </w:rPr>
+            </w:pPr>
+            <w:r>
+              <w:rPr>
+                <w:lang w:val="en-US"/>
+              </w:rPr>
+              <w:t>Alternate Flows</w:t>
+            </w:r>
+          </w:p>
+        </w:tc>
+        <w:tc>
+          <w:tcPr>
+            <w:tcW w:w="4531" w:type="dxa"/>
+          </w:tcPr>
+          <w:p>
+            <w:pPr>
+              <w:pStyle w:val="ListParagraph"/>
+              <w:numPr>
+                <w:ilvl w:val="0"/>
+                <w:numId w:val="2"/>
+              </w:numPr>
+              <w:rPr>
+                <w:lang w:val="en-US"/>
+              </w:rPr>
+            </w:pPr>
+            <w:r>
+              <w:rPr>
+                <w:lang w:val="en-US"/>
+              </w:rPr>
+              <w:t xml:space="preserve">If passwords does not match – display a </w:t>
+            </w:r>
+            <w:r>
+              <w:rPr>
+                <w:b/>
+                <w:color w:val="FF0000"/>
+                <w:lang w:val="en-US"/>
+              </w:rPr>
+              <w:t>message for password mismatch</w:t>
+            </w:r>
+          </w:p>
+          <w:p>
+            <w:pPr>
+              <w:pStyle w:val="ListParagraph"/>
+              <w:numPr>
+                <w:ilvl w:val="0"/>
+                <w:numId w:val="2"/>
+              </w:numPr>
+              <w:rPr>
+                <w:lang w:val="en-US"/>
+              </w:rPr>
+            </w:pPr>
+            <w:r>
+              <w:rPr>
+                <w:lang w:val="en-US"/>
+              </w:rPr>
+              <w:t xml:space="preserve">Fields “Username” and “Password”/”Retype password” are mandatory and if any of them is not populated display </w:t>
+            </w:r>
+            <w:r>
+              <w:rPr>
+                <w:b/>
+                <w:color w:val="FF0000"/>
+                <w:lang w:val="en-US"/>
+              </w:rPr>
+              <w:t>message for mandatory requirement</w:t>
+            </w:r>
+          </w:p>
+          <w:p>
+            <w:pPr>
+              <w:pStyle w:val="ListParagraph"/>
+              <w:numPr>
+                <w:ilvl w:val="0"/>
+                <w:numId w:val="2"/>
+              </w:numPr>
+              <w:rPr>
+                <w:lang w:val="en-US"/>
+              </w:rPr>
+            </w:pPr>
+            <w:r>
+              <w:rPr>
+                <w:lang w:val="en-US"/>
+              </w:rPr>
+              <w:t>If any of the non-mandatory fields is not populated – continue with user registration but with limited parameters</w:t>
+            </w:r>
+          </w:p>
+          <w:p>
+            <w:pPr>
+              <w:pStyle w:val="ListParagraph"/>
+              <w:numPr>
+                <w:ilvl w:val="0"/>
+                <w:numId w:val="2"/>
+              </w:numPr>
+              <w:rPr>
+                <w:lang w:val="en-US"/>
+              </w:rPr>
+            </w:pPr>
+            <w:r>
+              <w:rPr>
+                <w:lang w:val="en-US"/>
+              </w:rPr>
+              <w:t>If “Exit” button is clicked then</w:t>
+            </w:r>
+            <w:r>
+              <w:rPr>
+                <w:lang w:val="en-US"/>
+              </w:rPr>
+              <w:t xml:space="preserve"> go back to the </w:t>
+            </w:r>
+            <w:r>
+              <w:rPr>
+                <w:color w:val="FF0000"/>
+                <w:lang w:val="en-US"/>
+              </w:rPr>
+              <w:t>previous screen</w:t>
+            </w:r>
+          </w:p>
+        </w:tc>
+      </w:tr>
+    </w:tbl>
+    <w:p>
+      <w:pPr>
+        <w:rPr>
+          <w:lang w:val="en-US"/>
+        </w:rPr>
+      </w:pPr>
+    </w:p>
+    <w:tbl>
+      <w:tblPr>
+        <w:tblStyle w:val="TableGrid"/>
+        <w:tblW w:w="0" w:type="auto"/>
+        <w:tblLook w:val="04A0" w:firstRow="1" w:lastRow="0" w:firstColumn="1" w:lastColumn="0" w:noHBand="0" w:noVBand="1"/>
+      </w:tblPr>
+      <w:tblGrid>
+        <w:gridCol w:w="4531"/>
+        <w:gridCol w:w="4531"/>
+      </w:tblGrid>
+      <w:tr>
+        <w:tc>
+          <w:tcPr>
+            <w:tcW w:w="4531" w:type="dxa"/>
+          </w:tcPr>
+          <w:p>
+            <w:pPr>
+              <w:rPr>
+                <w:b/>
+                <w:lang w:val="en-US"/>
+              </w:rPr>
+            </w:pPr>
+            <w:r>
+              <w:rPr>
+                <w:b/>
+                <w:lang w:val="en-US"/>
+              </w:rPr>
+              <w:t>Use Case Element</w:t>
+            </w:r>
+          </w:p>
+        </w:tc>
+        <w:tc>
+          <w:tcPr>
+            <w:tcW w:w="4531" w:type="dxa"/>
+          </w:tcPr>
+          <w:p>
+            <w:pPr>
+              <w:rPr>
+                <w:b/>
+                <w:lang w:val="en-US"/>
+              </w:rPr>
+            </w:pPr>
+            <w:r>
+              <w:rPr>
+                <w:b/>
+                <w:lang w:val="en-US"/>
+              </w:rPr>
+              <w:t>Description</w:t>
+            </w:r>
+          </w:p>
+        </w:tc>
+      </w:tr>
+      <w:tr>
+        <w:tc>
+          <w:tcPr>
+            <w:tcW w:w="4531" w:type="dxa"/>
+          </w:tcPr>
+          <w:p>
+            <w:pPr>
+              <w:rPr>
+                <w:lang w:val="en-US"/>
+              </w:rPr>
+            </w:pPr>
+            <w:r>
+              <w:rPr>
+                <w:lang w:val="en-US"/>
+              </w:rPr>
+              <w:t>Use Case Number</w:t>
+            </w:r>
+          </w:p>
+        </w:tc>
+        <w:tc>
+          <w:tcPr>
+            <w:tcW w:w="4531" w:type="dxa"/>
+          </w:tcPr>
+          <w:p>
+            <w:pPr>
+              <w:rPr>
+                <w:lang w:val="en-US"/>
+              </w:rPr>
+            </w:pPr>
+            <w:r>
+              <w:rPr>
+                <w:lang w:val="en-US"/>
+              </w:rPr>
+              <w:t>UC_05</w:t>
+            </w:r>
+          </w:p>
+        </w:tc>
+      </w:tr>
+      <w:tr>
+        <w:tc>
+          <w:tcPr>
+            <w:tcW w:w="4531" w:type="dxa"/>
+          </w:tcPr>
+          <w:p>
+            <w:pPr>
+              <w:rPr>
+                <w:lang w:val="en-US"/>
+              </w:rPr>
+            </w:pPr>
+            <w:r>
+              <w:rPr>
+                <w:lang w:val="en-US"/>
+              </w:rPr>
+              <w:t>Application</w:t>
+            </w:r>
+          </w:p>
+        </w:tc>
+        <w:tc>
+          <w:tcPr>
+            <w:tcW w:w="4531" w:type="dxa"/>
+          </w:tcPr>
+          <w:p>
+            <w:pPr>
+              <w:rPr>
+                <w:lang w:val="en-US"/>
+              </w:rPr>
+            </w:pPr>
+            <w:r>
+              <w:rPr>
+                <w:lang w:val="en-US"/>
+              </w:rPr>
+              <w:t>Chrome, Firefox, Edge browsers</w:t>
+            </w:r>
+          </w:p>
+        </w:tc>
+      </w:tr>
+      <w:tr>
+        <w:tc>
+          <w:tcPr>
+            <w:tcW w:w="4531" w:type="dxa"/>
+          </w:tcPr>
+          <w:p>
+            <w:pPr>
+              <w:rPr>
+                <w:lang w:val="en-US"/>
+              </w:rPr>
+            </w:pPr>
+            <w:r>
+              <w:rPr>
+                <w:lang w:val="en-US"/>
+              </w:rPr>
+              <w:t>Use Case Name</w:t>
+            </w:r>
+          </w:p>
+        </w:tc>
+        <w:tc>
+          <w:tcPr>
+            <w:tcW w:w="4531" w:type="dxa"/>
+          </w:tcPr>
+          <w:p>
+            <w:pPr>
+              <w:rPr>
+                <w:lang w:val="en-US"/>
+              </w:rPr>
+            </w:pPr>
+            <w:r>
+              <w:rPr>
+                <w:lang w:val="en-US"/>
+              </w:rPr>
+              <w:t>Search</w:t>
+            </w:r>
+          </w:p>
+        </w:tc>
+      </w:tr>
+      <w:tr>
+        <w:tc>
+          <w:tcPr>
+            <w:tcW w:w="4531" w:type="dxa"/>
+          </w:tcPr>
+          <w:p>
+            <w:pPr>
+              <w:rPr>
+                <w:lang w:val="en-US"/>
+              </w:rPr>
+            </w:pPr>
+            <w:r>
+              <w:rPr>
+                <w:lang w:val="en-US"/>
+              </w:rPr>
+              <w:t>Use Case Description</w:t>
+            </w:r>
+          </w:p>
+        </w:tc>
+        <w:tc>
+          <w:tcPr>
+            <w:tcW w:w="4531" w:type="dxa"/>
+          </w:tcPr>
+          <w:p>
+            <w:pPr>
+              <w:rPr>
+                <w:lang w:val="en-US"/>
+              </w:rPr>
+            </w:pPr>
+            <w:r>
+              <w:rPr>
+                <w:lang w:val="en-US"/>
+              </w:rPr>
+              <w:t>Basic search functionality</w:t>
+            </w:r>
+          </w:p>
+        </w:tc>
+      </w:tr>
+      <w:tr>
+        <w:tc>
+          <w:tcPr>
+            <w:tcW w:w="4531" w:type="dxa"/>
+          </w:tcPr>
+          <w:p>
+            <w:pPr>
+              <w:rPr>
+                <w:lang w:val="en-US"/>
+              </w:rPr>
+            </w:pPr>
+            <w:r>
+              <w:rPr>
+                <w:lang w:val="en-US"/>
+              </w:rPr>
+              <w:t>Primary Actor</w:t>
+            </w:r>
+          </w:p>
+        </w:tc>
+        <w:tc>
+          <w:tcPr>
+            <w:tcW w:w="4531" w:type="dxa"/>
+          </w:tcPr>
+          <w:p>
+            <w:pPr>
+              <w:rPr>
+                <w:lang w:val="en-US"/>
+              </w:rPr>
+            </w:pPr>
+            <w:r>
+              <w:rPr>
+                <w:lang w:val="en-US"/>
+              </w:rPr>
+              <w:t>Administrator, User</w:t>
+            </w:r>
+          </w:p>
+        </w:tc>
+      </w:tr>
+      <w:tr>
+        <w:tc>
+          <w:tcPr>
+            <w:tcW w:w="4531" w:type="dxa"/>
+          </w:tcPr>
+          <w:p>
+            <w:pPr>
+              <w:rPr>
+                <w:lang w:val="en-US"/>
+              </w:rPr>
+            </w:pPr>
+            <w:r>
+              <w:rPr>
+                <w:lang w:val="en-US"/>
+              </w:rPr>
+              <w:t>Precondition</w:t>
+            </w:r>
+          </w:p>
+        </w:tc>
+        <w:tc>
+          <w:tcPr>
+            <w:tcW w:w="4531" w:type="dxa"/>
+          </w:tcPr>
+          <w:p>
+            <w:pPr>
+              <w:rPr>
+                <w:lang w:val="en-US"/>
+              </w:rPr>
+            </w:pPr>
+            <w:r>
+              <w:rPr>
+                <w:lang w:val="en-US"/>
+              </w:rPr>
+              <w:t>Logged In</w:t>
+            </w:r>
+          </w:p>
+        </w:tc>
+      </w:tr>
+      <w:tr>
+        <w:tc>
+          <w:tcPr>
+            <w:tcW w:w="4531" w:type="dxa"/>
+          </w:tcPr>
+          <w:p>
+            <w:pPr>
+              <w:rPr>
+                <w:lang w:val="en-US"/>
+              </w:rPr>
+            </w:pPr>
+            <w:r>
+              <w:rPr>
+                <w:lang w:val="en-US"/>
+              </w:rPr>
+              <w:t>Trigger</w:t>
+            </w:r>
+          </w:p>
+        </w:tc>
+        <w:tc>
+          <w:tcPr>
+            <w:tcW w:w="4531" w:type="dxa"/>
+          </w:tcPr>
+          <w:p>
+            <w:pPr>
+              <w:rPr>
+                <w:lang w:val="en-US"/>
+              </w:rPr>
+            </w:pPr>
+            <w:r>
+              <w:rPr>
+                <w:lang w:val="en-US"/>
+              </w:rPr>
+              <w:t>None</w:t>
+            </w:r>
+          </w:p>
+        </w:tc>
+      </w:tr>
+      <w:tr>
+        <w:tc>
+          <w:tcPr>
+            <w:tcW w:w="4531" w:type="dxa"/>
+          </w:tcPr>
+          <w:p>
+            <w:pPr>
+              <w:rPr>
+                <w:lang w:val="en-US"/>
+              </w:rPr>
+            </w:pPr>
+            <w:r>
+              <w:rPr>
+                <w:lang w:val="en-US"/>
+              </w:rPr>
+              <w:t>Basic Flow</w:t>
+            </w:r>
+          </w:p>
+        </w:tc>
+        <w:tc>
+          <w:tcPr>
+            <w:tcW w:w="4531" w:type="dxa"/>
+          </w:tcPr>
+          <w:p>
+            <w:pPr>
+              <w:rPr>
+                <w:lang w:val="en-US"/>
+              </w:rPr>
+            </w:pPr>
+            <w:r>
+              <w:rPr>
+                <w:lang w:val="en-US"/>
+              </w:rPr>
+              <w:t>Choose a “Category”</w:t>
+            </w:r>
+          </w:p>
+          <w:p>
+            <w:pPr>
+              <w:rPr>
+                <w:lang w:val="en-US"/>
+              </w:rPr>
+            </w:pPr>
+            <w:r>
+              <w:rPr>
+                <w:lang w:val="en-US"/>
+              </w:rPr>
+              <w:t>Input title, wildcards possible</w:t>
+            </w:r>
+          </w:p>
+          <w:p>
+            <w:pPr>
+              <w:rPr>
+                <w:lang w:val="en-US"/>
+              </w:rPr>
+            </w:pPr>
+          </w:p>
+        </w:tc>
+      </w:tr>
+      <w:tr>
+        <w:tc>
+          <w:tcPr>
+            <w:tcW w:w="4531" w:type="dxa"/>
+          </w:tcPr>
+          <w:p>
+            <w:pPr>
+              <w:rPr>
+                <w:lang w:val="en-US"/>
+              </w:rPr>
+            </w:pPr>
+            <w:r>
+              <w:rPr>
+                <w:lang w:val="en-US"/>
+              </w:rPr>
+              <w:t>Alternate Flows</w:t>
+            </w:r>
+          </w:p>
+        </w:tc>
+        <w:tc>
+          <w:tcPr>
+            <w:tcW w:w="4531" w:type="dxa"/>
+          </w:tcPr>
+          <w:p>
+            <w:pPr>
+              <w:pStyle w:val="ListParagraph"/>
+              <w:numPr>
+                <w:ilvl w:val="0"/>
+                <w:numId w:val="2"/>
+              </w:numPr>
+              <w:rPr>
+                <w:lang w:val="en-US"/>
+              </w:rPr>
+            </w:pPr>
+            <w:bookmarkStart w:id="0" w:name="_GoBack"/>
+            <w:bookmarkEnd w:id="0"/>
+            <w:r>
+              <w:rPr>
+                <w:lang w:val="en-US"/>
+              </w:rPr>
+              <w:t>If any(or all) of the fields is not populated execute the search action with the limited parameters input</w:t>
+            </w:r>
+          </w:p>
+          <w:p>
+            <w:pPr>
+              <w:pStyle w:val="ListParagraph"/>
+              <w:numPr>
+                <w:ilvl w:val="0"/>
+                <w:numId w:val="2"/>
+              </w:numPr>
+              <w:rPr>
+                <w:lang w:val="en-US"/>
+              </w:rPr>
+            </w:pPr>
+            <w:r>
+              <w:rPr>
+                <w:lang w:val="en-US"/>
+              </w:rPr>
+              <w:lastRenderedPageBreak/>
+              <w:t>If the user logged in is the “Administrator” – in Column 3 – there is “edit” button instead</w:t>
+            </w:r>
+          </w:p>
+        </w:tc>
+      </w:tr>
+    </w:tbl>
+    <w:p>
+      <w:pPr>
+        <w:rPr>
+          <w:lang w:val="en-US"/>
+        </w:rPr>
+      </w:pPr>
+    </w:p>
+    <w:p>
+      <w:pPr>
+        <w:rPr>
+          <w:lang w:val="en-US"/>
+        </w:rPr>
+      </w:pPr>
+    </w:p>
+    <w:tbl>
+      <w:tblPr>
+        <w:tblStyle w:val="TableGrid"/>
+        <w:tblW w:w="0" w:type="auto"/>
+        <w:tblLook w:val="04A0" w:firstRow="1" w:lastRow="0" w:firstColumn="1" w:lastColumn="0" w:noHBand="0" w:noVBand="1"/>
+      </w:tblPr>
+      <w:tblGrid>
+        <w:gridCol w:w="4531"/>
+        <w:gridCol w:w="4531"/>
+      </w:tblGrid>
+      <w:tr>
+        <w:tc>
+          <w:tcPr>
+            <w:tcW w:w="4531" w:type="dxa"/>
+          </w:tcPr>
+          <w:p>
+            <w:pPr>
+              <w:rPr>
+                <w:b/>
+                <w:lang w:val="en-US"/>
+              </w:rPr>
+            </w:pPr>
+            <w:r>
+              <w:rPr>
+                <w:b/>
+                <w:lang w:val="en-US"/>
+              </w:rPr>
+              <w:t>Use Case Element</w:t>
+            </w:r>
+          </w:p>
+        </w:tc>
+        <w:tc>
+          <w:tcPr>
+            <w:tcW w:w="4531" w:type="dxa"/>
+          </w:tcPr>
+          <w:p>
+            <w:pPr>
+              <w:rPr>
+                <w:b/>
+                <w:lang w:val="en-US"/>
+              </w:rPr>
+            </w:pPr>
+            <w:r>
+              <w:rPr>
+                <w:b/>
+                <w:lang w:val="en-US"/>
+              </w:rPr>
+              <w:t>Description</w:t>
+            </w:r>
+          </w:p>
+        </w:tc>
+      </w:tr>
+      <w:tr>
+        <w:tc>
+          <w:tcPr>
+            <w:tcW w:w="4531" w:type="dxa"/>
+          </w:tcPr>
+          <w:p>
+            <w:pPr>
+              <w:rPr>
+                <w:lang w:val="en-US"/>
+              </w:rPr>
+            </w:pPr>
+            <w:r>
+              <w:rPr>
+                <w:lang w:val="en-US"/>
+              </w:rPr>
+              <w:t>Use Case Number</w:t>
+            </w:r>
+          </w:p>
+        </w:tc>
+        <w:tc>
+          <w:tcPr>
+            <w:tcW w:w="4531" w:type="dxa"/>
+          </w:tcPr>
+          <w:p>
+            <w:pPr>
+              <w:rPr>
+                <w:lang w:val="en-US"/>
+              </w:rPr>
+            </w:pPr>
+            <w:r>
+              <w:rPr>
+                <w:lang w:val="en-US"/>
+              </w:rPr>
+              <w:t>UC_04</w:t>
+            </w:r>
+          </w:p>
+        </w:tc>
+      </w:tr>
+      <w:tr>
+        <w:tc>
+          <w:tcPr>
+            <w:tcW w:w="4531" w:type="dxa"/>
+          </w:tcPr>
+          <w:p>
+            <w:pPr>
+              <w:rPr>
+                <w:lang w:val="en-US"/>
+              </w:rPr>
+            </w:pPr>
+            <w:r>
+              <w:rPr>
+                <w:lang w:val="en-US"/>
+              </w:rPr>
+              <w:t>Application</w:t>
+            </w:r>
+          </w:p>
+        </w:tc>
+        <w:tc>
+          <w:tcPr>
+            <w:tcW w:w="4531" w:type="dxa"/>
+          </w:tcPr>
+          <w:p>
+            <w:pPr>
+              <w:rPr>
+                <w:lang w:val="en-US"/>
+              </w:rPr>
+            </w:pPr>
+            <w:r>
+              <w:rPr>
+                <w:lang w:val="en-US"/>
+              </w:rPr>
+              <w:t>Chrome, Firefox, Edge browsers</w:t>
+            </w:r>
+          </w:p>
+        </w:tc>
+      </w:tr>
+      <w:tr>
+        <w:tc>
+          <w:tcPr>
+            <w:tcW w:w="4531" w:type="dxa"/>
+          </w:tcPr>
+          <w:p>
+            <w:pPr>
+              <w:rPr>
+                <w:lang w:val="en-US"/>
+              </w:rPr>
+            </w:pPr>
+            <w:r>
+              <w:rPr>
+                <w:lang w:val="en-US"/>
+              </w:rPr>
+              <w:t>Use Case Name</w:t>
+            </w:r>
+          </w:p>
+        </w:tc>
+        <w:tc>
+          <w:tcPr>
+            <w:tcW w:w="4531" w:type="dxa"/>
+          </w:tcPr>
+          <w:p>
+            <w:pPr>
+              <w:rPr>
+                <w:lang w:val="en-US"/>
+              </w:rPr>
+            </w:pPr>
+            <w:r>
+              <w:rPr>
+                <w:lang w:val="en-US"/>
+              </w:rPr>
               <w:t>Advanced Search</w:t>
             </w:r>
           </w:p>
@@ -2026,6 +3269,1070 @@
               </w:rPr>
               <w:t>user logged in is the “Administrator” – in Column 3 – there is “edit” button instead</w:t>
             </w:r>
+          </w:p>
+        </w:tc>
+      </w:tr>
+    </w:tbl>
+    <w:p>
+      <w:pPr>
+        <w:rPr>
+          <w:lang w:val="en-US"/>
+        </w:rPr>
+      </w:pPr>
+    </w:p>
+    <w:p>
+      <w:pPr>
+        <w:rPr>
+          <w:lang w:val="en-US"/>
+        </w:rPr>
+      </w:pPr>
+    </w:p>
+    <w:tbl>
+      <w:tblPr>
+        <w:tblStyle w:val="TableGrid"/>
+        <w:tblW w:w="0" w:type="auto"/>
+        <w:tblLook w:val="04A0" w:firstRow="1" w:lastRow="0" w:firstColumn="1" w:lastColumn="0" w:noHBand="0" w:noVBand="1"/>
+      </w:tblPr>
+      <w:tblGrid>
+        <w:gridCol w:w="4531"/>
+        <w:gridCol w:w="4531"/>
+      </w:tblGrid>
+      <w:tr>
+        <w:tc>
+          <w:tcPr>
+            <w:tcW w:w="4531" w:type="dxa"/>
+          </w:tcPr>
+          <w:p>
+            <w:pPr>
+              <w:rPr>
+                <w:b/>
+                <w:lang w:val="en-US"/>
+              </w:rPr>
+            </w:pPr>
+            <w:r>
+              <w:rPr>
+                <w:b/>
+                <w:lang w:val="en-US"/>
+              </w:rPr>
+              <w:t>Use Case Element</w:t>
+            </w:r>
+          </w:p>
+        </w:tc>
+        <w:tc>
+          <w:tcPr>
+            <w:tcW w:w="4531" w:type="dxa"/>
+          </w:tcPr>
+          <w:p>
+            <w:pPr>
+              <w:rPr>
+                <w:b/>
+                <w:lang w:val="en-US"/>
+              </w:rPr>
+            </w:pPr>
+            <w:r>
+              <w:rPr>
+                <w:b/>
+                <w:lang w:val="en-US"/>
+              </w:rPr>
+              <w:t>Description</w:t>
+            </w:r>
+          </w:p>
+        </w:tc>
+      </w:tr>
+      <w:tr>
+        <w:tc>
+          <w:tcPr>
+            <w:tcW w:w="4531" w:type="dxa"/>
+          </w:tcPr>
+          <w:p>
+            <w:pPr>
+              <w:rPr>
+                <w:lang w:val="en-US"/>
+              </w:rPr>
+            </w:pPr>
+            <w:r>
+              <w:rPr>
+                <w:lang w:val="en-US"/>
+              </w:rPr>
+              <w:t>Use Case Number</w:t>
+            </w:r>
+          </w:p>
+        </w:tc>
+        <w:tc>
+          <w:tcPr>
+            <w:tcW w:w="4531" w:type="dxa"/>
+          </w:tcPr>
+          <w:p>
+            <w:pPr>
+              <w:rPr>
+                <w:lang w:val="en-US"/>
+              </w:rPr>
+            </w:pPr>
+            <w:r>
+              <w:rPr>
+                <w:lang w:val="en-US"/>
+              </w:rPr>
+              <w:t>UC_0</w:t>
+            </w:r>
+            <w:r>
+              <w:rPr>
+                <w:lang w:val="en-US"/>
+              </w:rPr>
+              <w:t>5</w:t>
+            </w:r>
+          </w:p>
+        </w:tc>
+      </w:tr>
+      <w:tr>
+        <w:tc>
+          <w:tcPr>
+            <w:tcW w:w="4531" w:type="dxa"/>
+          </w:tcPr>
+          <w:p>
+            <w:pPr>
+              <w:rPr>
+                <w:lang w:val="en-US"/>
+              </w:rPr>
+            </w:pPr>
+            <w:r>
+              <w:rPr>
+                <w:lang w:val="en-US"/>
+              </w:rPr>
+              <w:t>Application</w:t>
+            </w:r>
+          </w:p>
+        </w:tc>
+        <w:tc>
+          <w:tcPr>
+            <w:tcW w:w="4531" w:type="dxa"/>
+          </w:tcPr>
+          <w:p>
+            <w:pPr>
+              <w:rPr>
+                <w:lang w:val="en-US"/>
+              </w:rPr>
+            </w:pPr>
+            <w:r>
+              <w:rPr>
+                <w:lang w:val="en-US"/>
+              </w:rPr>
+              <w:t>Chrome, Firefox, Edge browsers</w:t>
+            </w:r>
+          </w:p>
+        </w:tc>
+      </w:tr>
+      <w:tr>
+        <w:tc>
+          <w:tcPr>
+            <w:tcW w:w="4531" w:type="dxa"/>
+          </w:tcPr>
+          <w:p>
+            <w:pPr>
+              <w:rPr>
+                <w:lang w:val="en-US"/>
+              </w:rPr>
+            </w:pPr>
+            <w:r>
+              <w:rPr>
+                <w:lang w:val="en-US"/>
+              </w:rPr>
+              <w:t>Use Case Name</w:t>
+            </w:r>
+          </w:p>
+        </w:tc>
+        <w:tc>
+          <w:tcPr>
+            <w:tcW w:w="4531" w:type="dxa"/>
+          </w:tcPr>
+          <w:p>
+            <w:pPr>
+              <w:rPr>
+                <w:lang w:val="en-US"/>
+              </w:rPr>
+            </w:pPr>
+            <w:r>
+              <w:rPr>
+                <w:lang w:val="en-US"/>
+              </w:rPr>
+              <w:t>Add Item to Shopping Cart</w:t>
+            </w:r>
+          </w:p>
+        </w:tc>
+      </w:tr>
+      <w:tr>
+        <w:tc>
+          <w:tcPr>
+            <w:tcW w:w="4531" w:type="dxa"/>
+          </w:tcPr>
+          <w:p>
+            <w:pPr>
+              <w:rPr>
+                <w:lang w:val="en-US"/>
+              </w:rPr>
+            </w:pPr>
+            <w:r>
+              <w:rPr>
+                <w:lang w:val="en-US"/>
+              </w:rPr>
+              <w:t>Use Case Description</w:t>
+            </w:r>
+          </w:p>
+        </w:tc>
+        <w:tc>
+          <w:tcPr>
+            <w:tcW w:w="4531" w:type="dxa"/>
+          </w:tcPr>
+          <w:p>
+            <w:pPr>
+              <w:rPr>
+                <w:lang w:val="en-US"/>
+              </w:rPr>
+            </w:pPr>
+            <w:r>
+              <w:rPr>
+                <w:lang w:val="en-US"/>
+              </w:rPr>
+              <w:t>Add a book to the shopping</w:t>
+            </w:r>
+          </w:p>
+        </w:tc>
+      </w:tr>
+      <w:tr>
+        <w:tc>
+          <w:tcPr>
+            <w:tcW w:w="4531" w:type="dxa"/>
+          </w:tcPr>
+          <w:p>
+            <w:pPr>
+              <w:rPr>
+                <w:lang w:val="en-US"/>
+              </w:rPr>
+            </w:pPr>
+            <w:r>
+              <w:rPr>
+                <w:lang w:val="en-US"/>
+              </w:rPr>
+              <w:t>Primary Actor</w:t>
+            </w:r>
+          </w:p>
+        </w:tc>
+        <w:tc>
+          <w:tcPr>
+            <w:tcW w:w="4531" w:type="dxa"/>
+          </w:tcPr>
+          <w:p>
+            <w:pPr>
+              <w:rPr>
+                <w:lang w:val="en-US"/>
+              </w:rPr>
+            </w:pPr>
+            <w:r>
+              <w:rPr>
+                <w:lang w:val="en-US"/>
+              </w:rPr>
+              <w:t>Administrator, User</w:t>
+            </w:r>
+          </w:p>
+        </w:tc>
+      </w:tr>
+      <w:tr>
+        <w:tc>
+          <w:tcPr>
+            <w:tcW w:w="4531" w:type="dxa"/>
+          </w:tcPr>
+          <w:p>
+            <w:pPr>
+              <w:rPr>
+                <w:lang w:val="en-US"/>
+              </w:rPr>
+            </w:pPr>
+            <w:r>
+              <w:rPr>
+                <w:lang w:val="en-US"/>
+              </w:rPr>
+              <w:t>Precondition</w:t>
+            </w:r>
+          </w:p>
+        </w:tc>
+        <w:tc>
+          <w:tcPr>
+            <w:tcW w:w="4531" w:type="dxa"/>
+          </w:tcPr>
+          <w:p>
+            <w:pPr>
+              <w:rPr>
+                <w:lang w:val="en-US"/>
+              </w:rPr>
+            </w:pPr>
+            <w:r>
+              <w:rPr>
+                <w:lang w:val="en-US"/>
+              </w:rPr>
+              <w:t>Logged In</w:t>
+            </w:r>
+          </w:p>
+        </w:tc>
+      </w:tr>
+      <w:tr>
+        <w:tc>
+          <w:tcPr>
+            <w:tcW w:w="4531" w:type="dxa"/>
+          </w:tcPr>
+          <w:p>
+            <w:pPr>
+              <w:rPr>
+                <w:lang w:val="en-US"/>
+              </w:rPr>
+            </w:pPr>
+            <w:r>
+              <w:rPr>
+                <w:lang w:val="en-US"/>
+              </w:rPr>
+              <w:t>Trigger</w:t>
+            </w:r>
+          </w:p>
+        </w:tc>
+        <w:tc>
+          <w:tcPr>
+            <w:tcW w:w="4531" w:type="dxa"/>
+          </w:tcPr>
+          <w:p>
+            <w:pPr>
+              <w:rPr>
+                <w:lang w:val="en-US"/>
+              </w:rPr>
+            </w:pPr>
+            <w:r>
+              <w:rPr>
+                <w:lang w:val="en-US"/>
+              </w:rPr>
+              <w:t>None</w:t>
+            </w:r>
+          </w:p>
+        </w:tc>
+      </w:tr>
+      <w:tr>
+        <w:tc>
+          <w:tcPr>
+            <w:tcW w:w="4531" w:type="dxa"/>
+          </w:tcPr>
+          <w:p>
+            <w:pPr>
+              <w:rPr>
+                <w:lang w:val="en-US"/>
+              </w:rPr>
+            </w:pPr>
+            <w:r>
+              <w:rPr>
+                <w:lang w:val="en-US"/>
+              </w:rPr>
+              <w:t>Basic Flow</w:t>
+            </w:r>
+          </w:p>
+        </w:tc>
+        <w:tc>
+          <w:tcPr>
+            <w:tcW w:w="4531" w:type="dxa"/>
+          </w:tcPr>
+          <w:p>
+            <w:pPr>
+              <w:pStyle w:val="ListParagraph"/>
+              <w:numPr>
+                <w:ilvl w:val="0"/>
+                <w:numId w:val="4"/>
+              </w:numPr>
+              <w:rPr>
+                <w:lang w:val="en-US"/>
+              </w:rPr>
+            </w:pPr>
+            <w:r>
+              <w:rPr>
+                <w:lang w:val="en-US"/>
+              </w:rPr>
+              <w:t>Click on the Advanced Search Menu</w:t>
+            </w:r>
+          </w:p>
+          <w:p>
+            <w:pPr>
+              <w:pStyle w:val="ListParagraph"/>
+              <w:numPr>
+                <w:ilvl w:val="0"/>
+                <w:numId w:val="4"/>
+              </w:numPr>
+              <w:rPr>
+                <w:lang w:val="en-US"/>
+              </w:rPr>
+            </w:pPr>
+            <w:r>
+              <w:rPr>
+                <w:lang w:val="en-US"/>
+              </w:rPr>
+              <w:t>Advanced Search options are displayed</w:t>
+            </w:r>
+          </w:p>
+          <w:p>
+            <w:pPr>
+              <w:pStyle w:val="ListParagraph"/>
+              <w:numPr>
+                <w:ilvl w:val="1"/>
+                <w:numId w:val="4"/>
+              </w:numPr>
+              <w:rPr>
+                <w:lang w:val="en-US"/>
+              </w:rPr>
+            </w:pPr>
+            <w:r>
+              <w:rPr>
+                <w:lang w:val="en-US"/>
+              </w:rPr>
+              <w:t>Book Name – input text with wildcards</w:t>
+            </w:r>
+          </w:p>
+          <w:p>
+            <w:pPr>
+              <w:pStyle w:val="ListParagraph"/>
+              <w:numPr>
+                <w:ilvl w:val="1"/>
+                <w:numId w:val="4"/>
+              </w:numPr>
+              <w:rPr>
+                <w:lang w:val="en-US"/>
+              </w:rPr>
+            </w:pPr>
+            <w:r>
+              <w:rPr>
+                <w:lang w:val="en-US"/>
+              </w:rPr>
+              <w:t>Book Type – pick-up value input</w:t>
+            </w:r>
+          </w:p>
+          <w:p>
+            <w:pPr>
+              <w:pStyle w:val="ListParagraph"/>
+              <w:numPr>
+                <w:ilvl w:val="0"/>
+                <w:numId w:val="4"/>
+              </w:numPr>
+              <w:rPr>
+                <w:lang w:val="en-US"/>
+              </w:rPr>
+            </w:pPr>
+            <w:r>
+              <w:rPr>
+                <w:lang w:val="en-US"/>
+              </w:rPr>
+              <w:t xml:space="preserve">Input values for all search </w:t>
+            </w:r>
+            <w:proofErr w:type="spellStart"/>
+            <w:r>
+              <w:rPr>
+                <w:lang w:val="en-US"/>
+              </w:rPr>
+              <w:t>fileds</w:t>
+            </w:r>
+            <w:proofErr w:type="spellEnd"/>
+          </w:p>
+          <w:p>
+            <w:pPr>
+              <w:pStyle w:val="ListParagraph"/>
+              <w:numPr>
+                <w:ilvl w:val="0"/>
+                <w:numId w:val="4"/>
+              </w:numPr>
+              <w:rPr>
+                <w:lang w:val="en-US"/>
+              </w:rPr>
+            </w:pPr>
+            <w:r>
+              <w:rPr>
+                <w:lang w:val="en-US"/>
+              </w:rPr>
+              <w:t>Click on button “Search”</w:t>
+            </w:r>
+          </w:p>
+          <w:p>
+            <w:pPr>
+              <w:pStyle w:val="ListParagraph"/>
+              <w:numPr>
+                <w:ilvl w:val="0"/>
+                <w:numId w:val="4"/>
+              </w:numPr>
+              <w:rPr>
+                <w:lang w:val="en-US"/>
+              </w:rPr>
+            </w:pPr>
+            <w:r>
+              <w:rPr>
+                <w:lang w:val="en-US"/>
+              </w:rPr>
+              <w:t>Results are displayed in a grid</w:t>
+            </w:r>
+          </w:p>
+          <w:p>
+            <w:pPr>
+              <w:pStyle w:val="ListParagraph"/>
+              <w:numPr>
+                <w:ilvl w:val="1"/>
+                <w:numId w:val="4"/>
+              </w:numPr>
+              <w:rPr>
+                <w:lang w:val="en-US"/>
+              </w:rPr>
+            </w:pPr>
+            <w:r>
+              <w:rPr>
+                <w:lang w:val="en-US"/>
+              </w:rPr>
+              <w:t>Column 1 – thumbnail</w:t>
+            </w:r>
+          </w:p>
+          <w:p>
+            <w:pPr>
+              <w:pStyle w:val="ListParagraph"/>
+              <w:numPr>
+                <w:ilvl w:val="1"/>
+                <w:numId w:val="4"/>
+              </w:numPr>
+              <w:rPr>
+                <w:lang w:val="en-US"/>
+              </w:rPr>
+            </w:pPr>
+            <w:r>
+              <w:rPr>
+                <w:lang w:val="en-US"/>
+              </w:rPr>
+              <w:lastRenderedPageBreak/>
+              <w:t>Column 2 – description</w:t>
+            </w:r>
+          </w:p>
+          <w:p>
+            <w:pPr>
+              <w:pStyle w:val="ListParagraph"/>
+              <w:numPr>
+                <w:ilvl w:val="1"/>
+                <w:numId w:val="4"/>
+              </w:numPr>
+              <w:rPr>
+                <w:lang w:val="en-US"/>
+              </w:rPr>
+            </w:pPr>
+            <w:r>
+              <w:rPr>
+                <w:lang w:val="en-US"/>
+              </w:rPr>
+              <w:t>Column 3 – purchase button</w:t>
+            </w:r>
+          </w:p>
+        </w:tc>
+      </w:tr>
+      <w:tr>
+        <w:tc>
+          <w:tcPr>
+            <w:tcW w:w="4531" w:type="dxa"/>
+          </w:tcPr>
+          <w:p>
+            <w:pPr>
+              <w:rPr>
+                <w:lang w:val="en-US"/>
+              </w:rPr>
+            </w:pPr>
+            <w:r>
+              <w:rPr>
+                <w:lang w:val="en-US"/>
+              </w:rPr>
+              <w:lastRenderedPageBreak/>
+              <w:t>Alternate Flows</w:t>
+            </w:r>
+          </w:p>
+        </w:tc>
+        <w:tc>
+          <w:tcPr>
+            <w:tcW w:w="4531" w:type="dxa"/>
+          </w:tcPr>
+          <w:p>
+            <w:pPr>
+              <w:pStyle w:val="ListParagraph"/>
+              <w:numPr>
+                <w:ilvl w:val="0"/>
+                <w:numId w:val="2"/>
+              </w:numPr>
+              <w:rPr>
+                <w:lang w:val="en-US"/>
+              </w:rPr>
+            </w:pPr>
+            <w:r>
+              <w:rPr>
+                <w:lang w:val="en-US"/>
+              </w:rPr>
+              <w:t>If any(or all) of the fields is not populated execute the search action with the limited parameters input</w:t>
+            </w:r>
+          </w:p>
+          <w:p>
+            <w:pPr>
+              <w:pStyle w:val="ListParagraph"/>
+              <w:numPr>
+                <w:ilvl w:val="0"/>
+                <w:numId w:val="2"/>
+              </w:numPr>
+              <w:rPr>
+                <w:lang w:val="en-US"/>
+              </w:rPr>
+            </w:pPr>
+            <w:r>
+              <w:rPr>
+                <w:lang w:val="en-US"/>
+              </w:rPr>
+              <w:t>If the user logged in is the “Administrator” – in Column 3 – there is “edit” button instead</w:t>
+            </w:r>
+          </w:p>
+        </w:tc>
+      </w:tr>
+    </w:tbl>
+    <w:p>
+      <w:pPr>
+        <w:rPr>
+          <w:lang w:val="en-US"/>
+        </w:rPr>
+      </w:pPr>
+    </w:p>
+    <w:p>
+      <w:pPr>
+        <w:rPr>
+          <w:lang w:val="en-US"/>
+        </w:rPr>
+      </w:pPr>
+    </w:p>
+    <w:p>
+      <w:pPr>
+        <w:rPr>
+          <w:lang w:val="en-US"/>
+        </w:rPr>
+      </w:pPr>
+      <w:r>
+        <w:rPr>
+          <w:lang w:val="en-US"/>
+        </w:rPr>
+        <w:t>Dictionary:</w:t>
+      </w:r>
+    </w:p>
+    <w:tbl>
+      <w:tblPr>
+        <w:tblStyle w:val="TableGrid"/>
+        <w:tblW w:w="0" w:type="auto"/>
+        <w:tblLook w:val="04A0" w:firstRow="1" w:lastRow="0" w:firstColumn="1" w:lastColumn="0" w:noHBand="0" w:noVBand="1"/>
+      </w:tblPr>
+      <w:tblGrid>
+        <w:gridCol w:w="3173"/>
+        <w:gridCol w:w="3195"/>
+        <w:gridCol w:w="2694"/>
+      </w:tblGrid>
+      <w:tr>
+        <w:tc>
+          <w:tcPr>
+            <w:tcW w:w="3173" w:type="dxa"/>
+          </w:tcPr>
+          <w:p>
+            <w:pPr>
+              <w:rPr>
+                <w:lang w:val="en-US"/>
+              </w:rPr>
+            </w:pPr>
+            <w:r>
+              <w:rPr>
+                <w:lang w:val="en-US"/>
+              </w:rPr>
+              <w:t>Term</w:t>
+            </w:r>
+          </w:p>
+        </w:tc>
+        <w:tc>
+          <w:tcPr>
+            <w:tcW w:w="3195" w:type="dxa"/>
+          </w:tcPr>
+          <w:p>
+            <w:pPr>
+              <w:rPr>
+                <w:lang w:val="en-US"/>
+              </w:rPr>
+            </w:pPr>
+            <w:r>
+              <w:rPr>
+                <w:lang w:val="en-US"/>
+              </w:rPr>
+              <w:t>Description</w:t>
+            </w:r>
+          </w:p>
+        </w:tc>
+        <w:tc>
+          <w:tcPr>
+            <w:tcW w:w="2694" w:type="dxa"/>
+          </w:tcPr>
+          <w:p>
+            <w:pPr>
+              <w:rPr>
+                <w:lang w:val="en-US"/>
+              </w:rPr>
+            </w:pPr>
+            <w:r>
+              <w:rPr>
+                <w:lang w:val="en-US"/>
+              </w:rPr>
+              <w:t>Visuals</w:t>
+            </w:r>
+          </w:p>
+        </w:tc>
+      </w:tr>
+      <w:tr>
+        <w:tc>
+          <w:tcPr>
+            <w:tcW w:w="3173" w:type="dxa"/>
+          </w:tcPr>
+          <w:p>
+            <w:pPr>
+              <w:rPr>
+                <w:lang w:val="en-US"/>
+              </w:rPr>
+            </w:pPr>
+            <w:r>
+              <w:rPr>
+                <w:lang w:val="en-US"/>
+              </w:rPr>
+              <w:t>Password mismatch message</w:t>
+            </w:r>
+          </w:p>
+        </w:tc>
+        <w:tc>
+          <w:tcPr>
+            <w:tcW w:w="3195" w:type="dxa"/>
+          </w:tcPr>
+          <w:p>
+            <w:pPr>
+              <w:rPr>
+                <w:lang w:val="en-US"/>
+              </w:rPr>
+            </w:pPr>
+            <w:r>
+              <w:rPr>
+                <w:lang w:val="en-US"/>
+              </w:rPr>
+              <w:t>When the values in “Password” and “Retype password” fields are different – display text “Values does match”</w:t>
+            </w:r>
+          </w:p>
+        </w:tc>
+        <w:tc>
+          <w:tcPr>
+            <w:tcW w:w="2694" w:type="dxa"/>
+          </w:tcPr>
+          <w:p>
+            <w:pPr>
+              <w:rPr>
+                <w:lang w:val="en-US"/>
+              </w:rPr>
+            </w:pPr>
+            <w:r>
+              <w:rPr>
+                <w:lang w:val="en-US"/>
+              </w:rPr>
+              <w:t>Color: 0xFF0000(red)</w:t>
+            </w:r>
+          </w:p>
+          <w:p>
+            <w:pPr>
+              <w:rPr>
+                <w:lang w:val="en-US"/>
+              </w:rPr>
+            </w:pPr>
+            <w:r>
+              <w:rPr>
+                <w:lang w:val="en-US"/>
+              </w:rPr>
+              <w:t>Font: Default</w:t>
+            </w:r>
+          </w:p>
+        </w:tc>
+      </w:tr>
+      <w:tr>
+        <w:tc>
+          <w:tcPr>
+            <w:tcW w:w="3173" w:type="dxa"/>
+          </w:tcPr>
+          <w:p>
+            <w:pPr>
+              <w:rPr>
+                <w:lang w:val="en-US"/>
+              </w:rPr>
+            </w:pPr>
+            <w:r>
+              <w:rPr>
+                <w:lang w:val="en-US"/>
+              </w:rPr>
+              <w:t>Message for mandatory requirement</w:t>
+            </w:r>
+          </w:p>
+        </w:tc>
+        <w:tc>
+          <w:tcPr>
+            <w:tcW w:w="3195" w:type="dxa"/>
+          </w:tcPr>
+          <w:p>
+            <w:pPr>
+              <w:rPr>
+                <w:lang w:val="en-US"/>
+              </w:rPr>
+            </w:pPr>
+            <w:r>
+              <w:rPr>
+                <w:lang w:val="en-US"/>
+              </w:rPr>
+              <w:t>Text “Mandatory” is displayed below the field that is described as mandatory</w:t>
+            </w:r>
+          </w:p>
+        </w:tc>
+        <w:tc>
+          <w:tcPr>
+            <w:tcW w:w="2694" w:type="dxa"/>
+          </w:tcPr>
+          <w:p>
+            <w:pPr>
+              <w:rPr>
+                <w:lang w:val="en-US"/>
+              </w:rPr>
+            </w:pPr>
+            <w:r>
+              <w:rPr>
+                <w:lang w:val="en-US"/>
+              </w:rPr>
+              <w:t xml:space="preserve">Color: </w:t>
+            </w:r>
+            <w:r>
+              <w:rPr>
+                <w:lang w:val="en-US"/>
+              </w:rPr>
+              <w:t>0xFF0000(red)</w:t>
+            </w:r>
+          </w:p>
+          <w:p>
+            <w:pPr>
+              <w:rPr>
+                <w:lang w:val="en-US"/>
+              </w:rPr>
+            </w:pPr>
+            <w:r>
+              <w:rPr>
+                <w:lang w:val="en-US"/>
+              </w:rPr>
+              <w:t>Font: Default</w:t>
+            </w:r>
+          </w:p>
+        </w:tc>
+      </w:tr>
+      <w:tr>
+        <w:tc>
+          <w:tcPr>
+            <w:tcW w:w="3173" w:type="dxa"/>
+          </w:tcPr>
+          <w:p>
+            <w:pPr>
+              <w:rPr>
+                <w:lang w:val="en-US"/>
+              </w:rPr>
+            </w:pPr>
+            <w:proofErr w:type="spellStart"/>
+            <w:r>
+              <w:rPr>
+                <w:lang w:val="en-US"/>
+              </w:rPr>
+              <w:t>LogIn</w:t>
+            </w:r>
+            <w:proofErr w:type="spellEnd"/>
+            <w:r>
+              <w:rPr>
+                <w:lang w:val="en-US"/>
+              </w:rPr>
+              <w:t xml:space="preserve"> Page</w:t>
+            </w:r>
+          </w:p>
+        </w:tc>
+        <w:tc>
+          <w:tcPr>
+            <w:tcW w:w="3195" w:type="dxa"/>
+          </w:tcPr>
+          <w:p>
+            <w:pPr>
+              <w:rPr>
+                <w:lang w:val="en-US"/>
+              </w:rPr>
+            </w:pPr>
+            <w:r>
+              <w:rPr>
+                <w:lang w:val="en-US"/>
+              </w:rPr>
+              <w:t>Has to have “log in”, “register”, and “cancel” buttons</w:t>
+            </w:r>
+          </w:p>
+        </w:tc>
+        <w:tc>
+          <w:tcPr>
+            <w:tcW w:w="2694" w:type="dxa"/>
+          </w:tcPr>
+          <w:p>
+            <w:pPr>
+              <w:rPr>
+                <w:lang w:val="en-US"/>
+              </w:rPr>
+            </w:pPr>
+          </w:p>
+        </w:tc>
+      </w:tr>
+      <w:tr>
+        <w:tc>
+          <w:tcPr>
+            <w:tcW w:w="3173" w:type="dxa"/>
+          </w:tcPr>
+          <w:p>
+            <w:pPr>
+              <w:rPr>
+                <w:lang w:val="en-US"/>
+              </w:rPr>
+            </w:pPr>
+          </w:p>
+        </w:tc>
+        <w:tc>
+          <w:tcPr>
+            <w:tcW w:w="3195" w:type="dxa"/>
+          </w:tcPr>
+          <w:p>
+            <w:pPr>
+              <w:rPr>
+                <w:lang w:val="en-US"/>
+              </w:rPr>
+            </w:pPr>
+          </w:p>
+        </w:tc>
+        <w:tc>
+          <w:tcPr>
+            <w:tcW w:w="2694" w:type="dxa"/>
+          </w:tcPr>
+          <w:p>
+            <w:pPr>
+              <w:rPr>
+                <w:lang w:val="en-US"/>
+              </w:rPr>
+            </w:pPr>
+          </w:p>
+        </w:tc>
+      </w:tr>
+      <w:tr>
+        <w:tc>
+          <w:tcPr>
+            <w:tcW w:w="3173" w:type="dxa"/>
+          </w:tcPr>
+          <w:p>
+            <w:pPr>
+              <w:rPr>
+                <w:lang w:val="en-US"/>
+              </w:rPr>
+            </w:pPr>
+          </w:p>
+        </w:tc>
+        <w:tc>
+          <w:tcPr>
+            <w:tcW w:w="3195" w:type="dxa"/>
+          </w:tcPr>
+          <w:p>
+            <w:pPr>
+              <w:rPr>
+                <w:lang w:val="en-US"/>
+              </w:rPr>
+            </w:pPr>
+          </w:p>
+        </w:tc>
+        <w:tc>
+          <w:tcPr>
+            <w:tcW w:w="2694" w:type="dxa"/>
+          </w:tcPr>
+          <w:p>
+            <w:pPr>
+              <w:rPr>
+                <w:lang w:val="en-US"/>
+              </w:rPr>
+            </w:pPr>
+          </w:p>
+        </w:tc>
+      </w:tr>
+      <w:tr>
+        <w:tc>
+          <w:tcPr>
+            <w:tcW w:w="3173" w:type="dxa"/>
+          </w:tcPr>
+          <w:p>
+            <w:pPr>
+              <w:rPr>
+                <w:lang w:val="en-US"/>
+              </w:rPr>
+            </w:pPr>
+          </w:p>
+        </w:tc>
+        <w:tc>
+          <w:tcPr>
+            <w:tcW w:w="3195" w:type="dxa"/>
+          </w:tcPr>
+          <w:p>
+            <w:pPr>
+              <w:rPr>
+                <w:lang w:val="en-US"/>
+              </w:rPr>
+            </w:pPr>
+          </w:p>
+        </w:tc>
+        <w:tc>
+          <w:tcPr>
+            <w:tcW w:w="2694" w:type="dxa"/>
+          </w:tcPr>
+          <w:p>
+            <w:pPr>
+              <w:rPr>
+                <w:lang w:val="en-US"/>
+              </w:rPr>
+            </w:pPr>
+          </w:p>
+        </w:tc>
+      </w:tr>
+      <w:tr>
+        <w:tc>
+          <w:tcPr>
+            <w:tcW w:w="3173" w:type="dxa"/>
+          </w:tcPr>
+          <w:p>
+            <w:pPr>
+              <w:rPr>
+                <w:lang w:val="en-US"/>
+              </w:rPr>
+            </w:pPr>
+          </w:p>
+        </w:tc>
+        <w:tc>
+          <w:tcPr>
+            <w:tcW w:w="3195" w:type="dxa"/>
+          </w:tcPr>
+          <w:p>
+            <w:pPr>
+              <w:rPr>
+                <w:lang w:val="en-US"/>
+              </w:rPr>
+            </w:pPr>
+          </w:p>
+        </w:tc>
+        <w:tc>
+          <w:tcPr>
+            <w:tcW w:w="2694" w:type="dxa"/>
+          </w:tcPr>
+          <w:p>
+            <w:pPr>
+              <w:rPr>
+                <w:lang w:val="en-US"/>
+              </w:rPr>
+            </w:pPr>
           </w:p>
         </w:tc>
       </w:tr>
@@ -2163,6 +4470,92 @@
     </w:lvl>
   </w:abstractNum>
   <w:abstractNum w:abstractNumId="1" w15:restartNumberingAfterBreak="0">
+    <w:nsid w:val="160D2BC1"/>
+    <w:multiLevelType w:val="hybridMultilevel"/>
+    <w:tmpl w:val="83C80A2A"/>
+    <w:lvl w:ilvl="0" w:tplc="0402000F">
+      <w:start w:val="1"/>
+      <w:numFmt w:val="decimal"/>
+      <w:lvlText w:val="%1."/>
+      <w:lvlJc w:val="left"/>
+      <w:pPr>
+        <w:ind w:left="360" w:hanging="360"/>
+      </w:pPr>
+    </w:lvl>
+    <w:lvl w:ilvl="1" w:tplc="04020019">
+      <w:start w:val="1"/>
+      <w:numFmt w:val="lowerLetter"/>
+      <w:lvlText w:val="%2."/>
+      <w:lvlJc w:val="left"/>
+      <w:pPr>
+        <w:ind w:left="1080" w:hanging="360"/>
+      </w:pPr>
+    </w:lvl>
+    <w:lvl w:ilvl="2" w:tplc="0402001B" w:tentative="1">
+      <w:start w:val="1"/>
+      <w:numFmt w:val="lowerRoman"/>
+      <w:lvlText w:val="%3."/>
+      <w:lvlJc w:val="right"/>
+      <w:pPr>
+        <w:ind w:left="1800" w:hanging="180"/>
+      </w:pPr>
+    </w:lvl>
+    <w:lvl w:ilvl="3" w:tplc="0402000F" w:tentative="1">
+      <w:start w:val="1"/>
+      <w:numFmt w:val="decimal"/>
+      <w:lvlText w:val="%4."/>
+      <w:lvlJc w:val="left"/>
+      <w:pPr>
+        <w:ind w:left="2520" w:hanging="360"/>
+      </w:pPr>
+    </w:lvl>
+    <w:lvl w:ilvl="4" w:tplc="04020019" w:tentative="1">
+      <w:start w:val="1"/>
+      <w:numFmt w:val="lowerLetter"/>
+      <w:lvlText w:val="%5."/>
+      <w:lvlJc w:val="left"/>
+      <w:pPr>
+        <w:ind w:left="3240" w:hanging="360"/>
+      </w:pPr>
+    </w:lvl>
+    <w:lvl w:ilvl="5" w:tplc="0402001B" w:tentative="1">
+      <w:start w:val="1"/>
+      <w:numFmt w:val="lowerRoman"/>
+      <w:lvlText w:val="%6."/>
+      <w:lvlJc w:val="right"/>
+      <w:pPr>
+        <w:ind w:left="3960" w:hanging="180"/>
+      </w:pPr>
+    </w:lvl>
+    <w:lvl w:ilvl="6" w:tplc="0402000F" w:tentative="1">
+      <w:start w:val="1"/>
+      <w:numFmt w:val="decimal"/>
+      <w:lvlText w:val="%7."/>
+      <w:lvlJc w:val="left"/>
+      <w:pPr>
+        <w:ind w:left="4680" w:hanging="360"/>
+      </w:pPr>
+    </w:lvl>
+    <w:lvl w:ilvl="7" w:tplc="04020019" w:tentative="1">
+      <w:start w:val="1"/>
+      <w:numFmt w:val="lowerLetter"/>
+      <w:lvlText w:val="%8."/>
+      <w:lvlJc w:val="left"/>
+      <w:pPr>
+        <w:ind w:left="5400" w:hanging="360"/>
+      </w:pPr>
+    </w:lvl>
+    <w:lvl w:ilvl="8" w:tplc="0402001B" w:tentative="1">
+      <w:start w:val="1"/>
+      <w:numFmt w:val="lowerRoman"/>
+      <w:lvlText w:val="%9."/>
+      <w:lvlJc w:val="right"/>
+      <w:pPr>
+        <w:ind w:left="6120" w:hanging="180"/>
+      </w:pPr>
+    </w:lvl>
+  </w:abstractNum>
+  <w:abstractNum w:abstractNumId="2" w15:restartNumberingAfterBreak="0">
     <w:nsid w:val="2DAC4C87"/>
     <w:multiLevelType w:val="hybridMultilevel"/>
     <w:tmpl w:val="57CCBF78"/>
@@ -2248,7 +4641,7 @@
       </w:pPr>
     </w:lvl>
   </w:abstractNum>
-  <w:abstractNum w:abstractNumId="2" w15:restartNumberingAfterBreak="0">
+  <w:abstractNum w:abstractNumId="3" w15:restartNumberingAfterBreak="0">
     <w:nsid w:val="2EB10776"/>
     <w:multiLevelType w:val="hybridMultilevel"/>
     <w:tmpl w:val="C0BA3E5A"/>
@@ -2334,7 +4727,7 @@
       </w:pPr>
     </w:lvl>
   </w:abstractNum>
-  <w:abstractNum w:abstractNumId="3" w15:restartNumberingAfterBreak="0">
+  <w:abstractNum w:abstractNumId="4" w15:restartNumberingAfterBreak="0">
     <w:nsid w:val="30127215"/>
     <w:multiLevelType w:val="hybridMultilevel"/>
     <w:tmpl w:val="D8C6AEEA"/>
@@ -2447,7 +4840,7 @@
       </w:rPr>
     </w:lvl>
   </w:abstractNum>
-  <w:abstractNum w:abstractNumId="4" w15:restartNumberingAfterBreak="0">
+  <w:abstractNum w:abstractNumId="5" w15:restartNumberingAfterBreak="0">
     <w:nsid w:val="334803CE"/>
     <w:multiLevelType w:val="hybridMultilevel"/>
     <w:tmpl w:val="2B38890C"/>
@@ -2533,7 +4926,7 @@
       </w:pPr>
     </w:lvl>
   </w:abstractNum>
-  <w:abstractNum w:abstractNumId="5" w15:restartNumberingAfterBreak="0">
+  <w:abstractNum w:abstractNumId="6" w15:restartNumberingAfterBreak="0">
     <w:nsid w:val="370D3B33"/>
     <w:multiLevelType w:val="hybridMultilevel"/>
     <w:tmpl w:val="C1D002FE"/>
@@ -2646,7 +5039,7 @@
       </w:rPr>
     </w:lvl>
   </w:abstractNum>
-  <w:abstractNum w:abstractNumId="6" w15:restartNumberingAfterBreak="0">
+  <w:abstractNum w:abstractNumId="7" w15:restartNumberingAfterBreak="0">
     <w:nsid w:val="469047C6"/>
     <w:multiLevelType w:val="hybridMultilevel"/>
     <w:tmpl w:val="5B08D758"/>
@@ -2759,7 +5152,7 @@
       </w:rPr>
     </w:lvl>
   </w:abstractNum>
-  <w:abstractNum w:abstractNumId="7" w15:restartNumberingAfterBreak="0">
+  <w:abstractNum w:abstractNumId="8" w15:restartNumberingAfterBreak="0">
     <w:nsid w:val="49807E21"/>
     <w:multiLevelType w:val="hybridMultilevel"/>
     <w:tmpl w:val="0120809C"/>
@@ -2845,7 +5238,7 @@
       </w:pPr>
     </w:lvl>
   </w:abstractNum>
-  <w:abstractNum w:abstractNumId="8" w15:restartNumberingAfterBreak="0">
+  <w:abstractNum w:abstractNumId="9" w15:restartNumberingAfterBreak="0">
     <w:nsid w:val="69994F37"/>
     <w:multiLevelType w:val="hybridMultilevel"/>
     <w:tmpl w:val="4ED2211A"/>
@@ -2935,28 +5328,31 @@
     <w:abstractNumId w:val="0"/>
   </w:num>
   <w:num w:numId="2">
+    <w:abstractNumId w:val="7"/>
+  </w:num>
+  <w:num w:numId="3">
     <w:abstractNumId w:val="6"/>
   </w:num>
-  <w:num w:numId="3">
+  <w:num w:numId="4">
+    <w:abstractNumId w:val="2"/>
+  </w:num>
+  <w:num w:numId="5">
+    <w:abstractNumId w:val="9"/>
+  </w:num>
+  <w:num w:numId="6">
     <w:abstractNumId w:val="5"/>
   </w:num>
-  <w:num w:numId="4">
-    <w:abstractNumId w:val="1"/>
-  </w:num>
-  <w:num w:numId="5">
+  <w:num w:numId="7">
     <w:abstractNumId w:val="8"/>
   </w:num>
-  <w:num w:numId="6">
+  <w:num w:numId="8">
     <w:abstractNumId w:val="4"/>
   </w:num>
-  <w:num w:numId="7">
-    <w:abstractNumId w:val="7"/>
-  </w:num>
-  <w:num w:numId="8">
+  <w:num w:numId="9">
     <w:abstractNumId w:val="3"/>
   </w:num>
-  <w:num w:numId="9">
-    <w:abstractNumId w:val="2"/>
+  <w:num w:numId="10">
+    <w:abstractNumId w:val="1"/>
   </w:num>
 </w:numbering>
 </file>

</xml_diff>

<commit_message>
my side of the UCs
</commit_message>
<xml_diff>
--- a/Documentation/UC/UCs_v0.1.docx
+++ b/Documentation/UC/UCs_v0.1.docx
@@ -391,7 +391,7 @@
               <w:rPr>
                 <w:lang w:val="en-US"/>
               </w:rPr>
-              <w:t>Guest</w:t>
+              <w:t>User, Administrator</w:t>
             </w:r>
           </w:p>
         </w:tc>
@@ -430,6 +430,12 @@
                 <w:lang w:val="en-US"/>
               </w:rPr>
               <w:t>Application loaded in the browser</w:t>
+            </w:r>
+            <w:r>
+              <w:rPr>
+                <w:lang w:val="en-US"/>
+              </w:rPr>
+              <w:t>; Registered user</w:t>
             </w:r>
           </w:p>
         </w:tc>
@@ -863,7 +869,7 @@
               <w:rPr>
                 <w:lang w:val="en-US"/>
               </w:rPr>
-              <w:t>UC_02</w:t>
+              <w:t>UC_01</w:t>
             </w:r>
           </w:p>
         </w:tc>
@@ -939,7 +945,7 @@
               <w:rPr>
                 <w:lang w:val="en-US"/>
               </w:rPr>
-              <w:t>Change Password</w:t>
+              <w:t>Confirm registration</w:t>
             </w:r>
           </w:p>
         </w:tc>
@@ -977,97 +983,97 @@
               <w:rPr>
                 <w:lang w:val="en-US"/>
               </w:rPr>
-              <w:t xml:space="preserve">User </w:t>
+              <w:t>Confirm valid registration submitted through the “registration form”</w:t>
+            </w:r>
+          </w:p>
+        </w:tc>
+      </w:tr>
+      <w:tr>
+        <w:tc>
+          <w:tcPr>
+            <w:tcW w:w="4531" w:type="dxa"/>
+          </w:tcPr>
+          <w:p>
+            <w:pPr>
+              <w:rPr>
+                <w:lang w:val="en-US"/>
+              </w:rPr>
+            </w:pPr>
+            <w:r>
+              <w:rPr>
+                <w:lang w:val="en-US"/>
+              </w:rPr>
+              <w:t>Primary Actor</w:t>
+            </w:r>
+          </w:p>
+        </w:tc>
+        <w:tc>
+          <w:tcPr>
+            <w:tcW w:w="4531" w:type="dxa"/>
+          </w:tcPr>
+          <w:p>
+            <w:pPr>
+              <w:rPr>
+                <w:lang w:val="en-US"/>
+              </w:rPr>
+            </w:pPr>
+            <w:r>
+              <w:rPr>
+                <w:lang w:val="en-US"/>
+              </w:rPr>
+              <w:t>Administrator</w:t>
+            </w:r>
+          </w:p>
+        </w:tc>
+      </w:tr>
+      <w:tr>
+        <w:tc>
+          <w:tcPr>
+            <w:tcW w:w="4531" w:type="dxa"/>
+          </w:tcPr>
+          <w:p>
+            <w:pPr>
+              <w:rPr>
+                <w:lang w:val="en-US"/>
+              </w:rPr>
+            </w:pPr>
+            <w:r>
+              <w:rPr>
+                <w:lang w:val="en-US"/>
+              </w:rPr>
+              <w:t>Precondition</w:t>
+            </w:r>
+          </w:p>
+        </w:tc>
+        <w:tc>
+          <w:tcPr>
+            <w:tcW w:w="4531" w:type="dxa"/>
+          </w:tcPr>
+          <w:p>
+            <w:pPr>
+              <w:rPr>
+                <w:lang w:val="en-US"/>
+              </w:rPr>
+            </w:pPr>
+            <w:r>
+              <w:rPr>
+                <w:lang w:val="en-US"/>
+              </w:rPr>
+              <w:t xml:space="preserve">Administrator </w:t>
             </w:r>
             <w:proofErr w:type="spellStart"/>
             <w:r>
               <w:rPr>
                 <w:lang w:val="en-US"/>
               </w:rPr>
-              <w:t>LogIn</w:t>
+              <w:t>LoggedIn</w:t>
             </w:r>
             <w:proofErr w:type="spellEnd"/>
             <w:r>
               <w:rPr>
                 <w:lang w:val="en-US"/>
               </w:rPr>
-              <w:t xml:space="preserve"> with valid credentials</w:t>
-            </w:r>
-          </w:p>
-        </w:tc>
-      </w:tr>
-      <w:tr>
-        <w:tc>
-          <w:tcPr>
-            <w:tcW w:w="4531" w:type="dxa"/>
-          </w:tcPr>
-          <w:p>
-            <w:pPr>
-              <w:rPr>
-                <w:lang w:val="en-US"/>
-              </w:rPr>
-            </w:pPr>
-            <w:r>
-              <w:rPr>
-                <w:lang w:val="en-US"/>
-              </w:rPr>
-              <w:t>Primary Actor</w:t>
-            </w:r>
-          </w:p>
-        </w:tc>
-        <w:tc>
-          <w:tcPr>
-            <w:tcW w:w="4531" w:type="dxa"/>
-          </w:tcPr>
-          <w:p>
-            <w:pPr>
-              <w:rPr>
-                <w:lang w:val="en-US"/>
-              </w:rPr>
-            </w:pPr>
-            <w:r>
-              <w:rPr>
-                <w:lang w:val="en-US"/>
-              </w:rPr>
-              <w:t>Administrator, User</w:t>
-            </w:r>
-          </w:p>
-        </w:tc>
-      </w:tr>
-      <w:tr>
-        <w:tc>
-          <w:tcPr>
-            <w:tcW w:w="4531" w:type="dxa"/>
-          </w:tcPr>
-          <w:p>
-            <w:pPr>
-              <w:rPr>
-                <w:lang w:val="en-US"/>
-              </w:rPr>
-            </w:pPr>
-            <w:r>
-              <w:rPr>
-                <w:lang w:val="en-US"/>
-              </w:rPr>
-              <w:t>Precondition</w:t>
-            </w:r>
-          </w:p>
-        </w:tc>
-        <w:tc>
-          <w:tcPr>
-            <w:tcW w:w="4531" w:type="dxa"/>
-          </w:tcPr>
-          <w:p>
-            <w:pPr>
-              <w:rPr>
-                <w:lang w:val="en-US"/>
-              </w:rPr>
-            </w:pPr>
-            <w:r>
-              <w:rPr>
-                <w:lang w:val="en-US"/>
-              </w:rPr>
-              <w:t>Logged In</w:t>
+              <w:t xml:space="preserve"> in the Book Trading Platform</w:t>
             </w:r>
           </w:p>
         </w:tc>
@@ -1105,7 +1111,13 @@
               <w:rPr>
                 <w:lang w:val="en-US"/>
               </w:rPr>
-              <w:t>None</w:t>
+              <w:t>Notification</w:t>
+            </w:r>
+            <w:r>
+              <w:rPr>
+                <w:lang w:val="en-US"/>
+              </w:rPr>
+              <w:t xml:space="preserve"> received</w:t>
             </w:r>
           </w:p>
         </w:tc>
@@ -1138,43 +1150,31 @@
               <w:pStyle w:val="ListParagraph"/>
               <w:numPr>
                 <w:ilvl w:val="0"/>
-                <w:numId w:val="5"/>
-              </w:numPr>
-              <w:rPr>
-                <w:lang w:val="en-US"/>
-              </w:rPr>
-            </w:pPr>
-            <w:r>
-              <w:rPr>
-                <w:lang w:val="en-US"/>
-              </w:rPr>
-              <w:t>Click on Administration Menu</w:t>
-            </w:r>
-          </w:p>
-          <w:p>
-            <w:pPr>
-              <w:pStyle w:val="ListParagraph"/>
-              <w:numPr>
-                <w:ilvl w:val="0"/>
-                <w:numId w:val="5"/>
-              </w:numPr>
-              <w:rPr>
-                <w:lang w:val="en-US"/>
-              </w:rPr>
-            </w:pPr>
+                <w:numId w:val="11"/>
+              </w:numPr>
+              <w:rPr>
+                <w:lang w:val="en-US"/>
+              </w:rPr>
+            </w:pPr>
+            <w:r>
+              <w:rPr>
+                <w:lang w:val="en-US"/>
+              </w:rPr>
+              <w:t>Click on “</w:t>
+            </w:r>
             <w:r>
               <w:rPr>
                 <w:b/>
                 <w:color w:val="FF0000"/>
                 <w:lang w:val="en-US"/>
               </w:rPr>
-              <w:t>Administration menu items</w:t>
-            </w:r>
-            <w:r>
-              <w:rPr>
-                <w:lang w:val="en-US"/>
-              </w:rPr>
-              <w:t xml:space="preserve"> is displayed</w:t>
+              <w:t>Administration Menu</w:t>
+            </w:r>
+            <w:r>
+              <w:rPr>
+                <w:lang w:val="en-US"/>
+              </w:rPr>
+              <w:t>”</w:t>
             </w:r>
           </w:p>
           <w:p>
@@ -1182,25 +1182,74 @@
               <w:pStyle w:val="ListParagraph"/>
               <w:numPr>
                 <w:ilvl w:val="0"/>
-                <w:numId w:val="5"/>
-              </w:numPr>
-              <w:rPr>
-                <w:lang w:val="en-US"/>
-              </w:rPr>
-            </w:pPr>
-            <w:r>
-              <w:rPr>
-                <w:lang w:val="en-US"/>
-              </w:rPr>
-              <w:t>Click on “</w:t>
-            </w:r>
+                <w:numId w:val="11"/>
+              </w:numPr>
+              <w:rPr>
+                <w:lang w:val="en-US"/>
+              </w:rPr>
+            </w:pPr>
             <w:r>
               <w:rPr>
                 <w:b/>
                 <w:color w:val="FF0000"/>
                 <w:lang w:val="en-US"/>
               </w:rPr>
-              <w:t>Change password</w:t>
+              <w:t>Administration menu items</w:t>
+            </w:r>
+            <w:r>
+              <w:rPr>
+                <w:lang w:val="en-US"/>
+              </w:rPr>
+              <w:t xml:space="preserve"> is displayed</w:t>
+            </w:r>
+          </w:p>
+          <w:p>
+            <w:pPr>
+              <w:pStyle w:val="ListParagraph"/>
+              <w:numPr>
+                <w:ilvl w:val="0"/>
+                <w:numId w:val="11"/>
+              </w:numPr>
+              <w:rPr>
+                <w:lang w:val="en-US"/>
+              </w:rPr>
+            </w:pPr>
+            <w:r>
+              <w:rPr>
+                <w:lang w:val="en-US"/>
+              </w:rPr>
+              <w:t>Click on the “Users” menu i</w:t>
+            </w:r>
+            <w:r>
+              <w:rPr>
+                <w:lang w:val="en-US"/>
+              </w:rPr>
+              <w:t>tem</w:t>
+            </w:r>
+          </w:p>
+          <w:p>
+            <w:pPr>
+              <w:pStyle w:val="ListParagraph"/>
+              <w:numPr>
+                <w:ilvl w:val="0"/>
+                <w:numId w:val="11"/>
+              </w:numPr>
+              <w:rPr>
+                <w:lang w:val="en-US"/>
+              </w:rPr>
+            </w:pPr>
+            <w:r>
+              <w:rPr>
+                <w:lang w:val="en-US"/>
+              </w:rPr>
+              <w:t>Click on the button “</w:t>
+            </w:r>
+            <w:r>
+              <w:rPr>
+                <w:b/>
+                <w:lang w:val="en-US"/>
+              </w:rPr>
+              <w:t>Show Pending Registrations</w:t>
             </w:r>
             <w:r>
               <w:rPr>
@@ -1214,7 +1263,67 @@
               <w:pStyle w:val="ListParagraph"/>
               <w:numPr>
                 <w:ilvl w:val="0"/>
-                <w:numId w:val="5"/>
+                <w:numId w:val="11"/>
+              </w:numPr>
+              <w:rPr>
+                <w:lang w:val="en-US"/>
+              </w:rPr>
+            </w:pPr>
+            <w:r>
+              <w:rPr>
+                <w:lang w:val="en-US"/>
+              </w:rPr>
+              <w:t>Results are displayed in a grid-like structure:</w:t>
+            </w:r>
+          </w:p>
+          <w:p>
+            <w:pPr>
+              <w:pStyle w:val="ListParagraph"/>
+              <w:numPr>
+                <w:ilvl w:val="1"/>
+                <w:numId w:val="11"/>
+              </w:numPr>
+              <w:rPr>
+                <w:lang w:val="en-US"/>
+              </w:rPr>
+            </w:pPr>
+            <w:r>
+              <w:rPr>
+                <w:lang w:val="en-US"/>
+              </w:rPr>
+              <w:t>username</w:t>
+            </w:r>
+          </w:p>
+          <w:p>
+            <w:pPr>
+              <w:pStyle w:val="ListParagraph"/>
+              <w:numPr>
+                <w:ilvl w:val="1"/>
+                <w:numId w:val="11"/>
+              </w:numPr>
+              <w:rPr>
+                <w:lang w:val="en-US"/>
+              </w:rPr>
+            </w:pPr>
+            <w:r>
+              <w:rPr>
+                <w:lang w:val="en-US"/>
+              </w:rPr>
+              <w:t xml:space="preserve">user </w:t>
+            </w:r>
+            <w:r>
+              <w:rPr>
+                <w:lang w:val="en-US"/>
+              </w:rPr>
+              <w:t>status</w:t>
+            </w:r>
+          </w:p>
+          <w:p>
+            <w:pPr>
+              <w:pStyle w:val="ListParagraph"/>
+              <w:numPr>
+                <w:ilvl w:val="1"/>
+                <w:numId w:val="11"/>
               </w:numPr>
               <w:rPr>
                 <w:lang w:val="en-US"/>
@@ -1229,18 +1338,28 @@
             <w:r>
               <w:rPr>
                 <w:b/>
-                <w:color w:val="FF0000"/>
-                <w:lang w:val="en-US"/>
-              </w:rPr>
-              <w:t xml:space="preserve">Change Password </w:t>
+                <w:lang w:val="en-US"/>
+              </w:rPr>
+              <w:t>Approve</w:t>
+            </w:r>
+            <w:r>
+              <w:rPr>
+                <w:lang w:val="en-US"/>
+              </w:rPr>
+              <w:t>”</w:t>
+            </w:r>
+            <w:r>
+              <w:rPr>
+                <w:lang w:val="en-US"/>
+              </w:rPr>
+              <w:t>/”</w:t>
             </w:r>
             <w:r>
               <w:rPr>
                 <w:b/>
-                <w:color w:val="FF0000"/>
-                <w:lang w:val="en-US"/>
-              </w:rPr>
-              <w:t>Page</w:t>
+                <w:lang w:val="en-US"/>
+              </w:rPr>
+              <w:t>Dismiss</w:t>
             </w:r>
             <w:r>
               <w:rPr>
@@ -1252,7 +1371,13 @@
               <w:rPr>
                 <w:lang w:val="en-US"/>
               </w:rPr>
-              <w:t xml:space="preserve"> is displayed</w:t>
+              <w:t xml:space="preserve"> button</w:t>
+            </w:r>
+            <w:r>
+              <w:rPr>
+                <w:lang w:val="en-US"/>
+              </w:rPr>
+              <w:t>s</w:t>
             </w:r>
           </w:p>
           <w:p>
@@ -1260,111 +1385,37 @@
               <w:pStyle w:val="ListParagraph"/>
               <w:numPr>
                 <w:ilvl w:val="0"/>
-                <w:numId w:val="5"/>
-              </w:numPr>
-              <w:rPr>
-                <w:lang w:val="en-US"/>
-              </w:rPr>
-            </w:pPr>
-            <w:r>
-              <w:rPr>
-                <w:lang w:val="en-US"/>
-              </w:rPr>
-              <w:t>Input the new password in the 1</w:t>
-            </w:r>
-            <w:r>
-              <w:rPr>
-                <w:vertAlign w:val="superscript"/>
-                <w:lang w:val="en-US"/>
-              </w:rPr>
-              <w:t>st</w:t>
-            </w:r>
-            <w:r>
-              <w:rPr>
-                <w:lang w:val="en-US"/>
-              </w:rPr>
-              <w:t xml:space="preserve"> field</w:t>
-            </w:r>
-          </w:p>
-          <w:p>
-            <w:pPr>
-              <w:pStyle w:val="ListParagraph"/>
-              <w:numPr>
-                <w:ilvl w:val="0"/>
-                <w:numId w:val="5"/>
-              </w:numPr>
-              <w:rPr>
-                <w:lang w:val="en-US"/>
-              </w:rPr>
-            </w:pPr>
-            <w:r>
-              <w:rPr>
-                <w:lang w:val="en-US"/>
-              </w:rPr>
-              <w:t>Verify the new password by retyping it in the second field</w:t>
-            </w:r>
-          </w:p>
-          <w:p>
-            <w:pPr>
-              <w:pStyle w:val="ListParagraph"/>
-              <w:numPr>
-                <w:ilvl w:val="0"/>
-                <w:numId w:val="5"/>
-              </w:numPr>
-              <w:rPr>
-                <w:lang w:val="en-US"/>
-              </w:rPr>
-            </w:pPr>
-            <w:r>
-              <w:rPr>
-                <w:lang w:val="en-US"/>
-              </w:rPr>
-              <w:t>Click on “Change Password Button”</w:t>
-            </w:r>
-          </w:p>
-          <w:p>
-            <w:pPr>
-              <w:pStyle w:val="ListParagraph"/>
-              <w:numPr>
-                <w:ilvl w:val="0"/>
-                <w:numId w:val="5"/>
-              </w:numPr>
-              <w:rPr>
-                <w:lang w:val="en-US"/>
-              </w:rPr>
-            </w:pPr>
-            <w:r>
-              <w:rPr>
-                <w:b/>
-                <w:color w:val="FF0000"/>
-                <w:lang w:val="en-US"/>
-              </w:rPr>
-              <w:t>Message for successful change of password</w:t>
-            </w:r>
-            <w:r>
-              <w:rPr>
-                <w:lang w:val="en-US"/>
-              </w:rPr>
-              <w:t xml:space="preserve"> is displayed</w:t>
-            </w:r>
-          </w:p>
-        </w:tc>
-      </w:tr>
-      <w:tr>
-        <w:tc>
-          <w:tcPr>
-            <w:tcW w:w="4531" w:type="dxa"/>
-          </w:tcPr>
-          <w:p>
-            <w:pPr>
-              <w:rPr>
-                <w:lang w:val="en-US"/>
-              </w:rPr>
-            </w:pPr>
-            <w:r>
-              <w:rPr>
-                <w:lang w:val="en-US"/>
-              </w:rPr>
+                <w:numId w:val="11"/>
+              </w:numPr>
+              <w:rPr>
+                <w:lang w:val="en-US"/>
+              </w:rPr>
+            </w:pPr>
+            <w:r>
+              <w:rPr>
+                <w:lang w:val="en-US"/>
+              </w:rPr>
+              <w:t>Click the “Approve” button</w:t>
+            </w:r>
+          </w:p>
+        </w:tc>
+      </w:tr>
+      <w:tr>
+        <w:tc>
+          <w:tcPr>
+            <w:tcW w:w="4531" w:type="dxa"/>
+          </w:tcPr>
+          <w:p>
+            <w:pPr>
+              <w:rPr>
+                <w:lang w:val="en-US"/>
+              </w:rPr>
+            </w:pPr>
+            <w:r>
+              <w:rPr>
+                <w:lang w:val="en-US"/>
+              </w:rPr>
+              <w:lastRenderedPageBreak/>
               <w:t>Alternate Flows</w:t>
             </w:r>
           </w:p>
@@ -1388,21 +1439,20 @@
               <w:rPr>
                 <w:lang w:val="en-US"/>
               </w:rPr>
-              <w:t xml:space="preserve">If </w:t>
-            </w:r>
-            <w:r>
-              <w:rPr>
-                <w:lang w:val="en-US"/>
-              </w:rPr>
-              <w:t xml:space="preserve">passwords does not match – display a </w:t>
+              <w:t>User registration disposal – the administrator clicks on the “</w:t>
             </w:r>
             <w:r>
               <w:rPr>
                 <w:b/>
-                <w:color w:val="FF0000"/>
-                <w:lang w:val="en-US"/>
-              </w:rPr>
-              <w:t>message for password mismatch</w:t>
+                <w:lang w:val="en-US"/>
+              </w:rPr>
+              <w:t>Dismiss</w:t>
+            </w:r>
+            <w:r>
+              <w:rPr>
+                <w:lang w:val="en-US"/>
+              </w:rPr>
+              <w:t>” button</w:t>
             </w:r>
           </w:p>
         </w:tc>
@@ -1449,7 +1499,6 @@
                 <w:b/>
                 <w:lang w:val="en-US"/>
               </w:rPr>
-              <w:lastRenderedPageBreak/>
               <w:t>Use Case Element</w:t>
             </w:r>
           </w:p>
@@ -1508,7 +1557,7 @@
               <w:rPr>
                 <w:lang w:val="en-US"/>
               </w:rPr>
-              <w:t>UC_03</w:t>
+              <w:t>UC_02</w:t>
             </w:r>
           </w:p>
         </w:tc>
@@ -1584,7 +1633,7 @@
               <w:rPr>
                 <w:lang w:val="en-US"/>
               </w:rPr>
-              <w:t>Register New User</w:t>
+              <w:t>Change Password</w:t>
             </w:r>
           </w:p>
         </w:tc>
@@ -1622,8 +1671,16 @@
               <w:rPr>
                 <w:lang w:val="en-US"/>
               </w:rPr>
-              <w:t>Register New User of type “user”</w:t>
-            </w:r>
+              <w:t xml:space="preserve">User </w:t>
+            </w:r>
+            <w:proofErr w:type="spellStart"/>
+            <w:r>
+              <w:rPr>
+                <w:lang w:val="en-US"/>
+              </w:rPr>
+              <w:t>LogIn</w:t>
+            </w:r>
+            <w:proofErr w:type="spellEnd"/>
             <w:r>
               <w:rPr>
                 <w:lang w:val="en-US"/>
@@ -1666,7 +1723,7 @@
               <w:rPr>
                 <w:lang w:val="en-US"/>
               </w:rPr>
-              <w:t>Guest</w:t>
+              <w:t>Administrator, User</w:t>
             </w:r>
           </w:p>
         </w:tc>
@@ -1704,7 +1761,7 @@
               <w:rPr>
                 <w:lang w:val="en-US"/>
               </w:rPr>
-              <w:t>Application loaded in browser</w:t>
+              <w:t>Logged In</w:t>
             </w:r>
           </w:p>
         </w:tc>
@@ -1775,7 +1832,7 @@
               <w:pStyle w:val="ListParagraph"/>
               <w:numPr>
                 <w:ilvl w:val="0"/>
-                <w:numId w:val="10"/>
+                <w:numId w:val="5"/>
               </w:numPr>
               <w:rPr>
                 <w:lang w:val="en-US"/>
@@ -1793,7 +1850,7 @@
               <w:pStyle w:val="ListParagraph"/>
               <w:numPr>
                 <w:ilvl w:val="0"/>
-                <w:numId w:val="10"/>
+                <w:numId w:val="5"/>
               </w:numPr>
               <w:rPr>
                 <w:lang w:val="en-US"/>
@@ -1819,7 +1876,39 @@
               <w:pStyle w:val="ListParagraph"/>
               <w:numPr>
                 <w:ilvl w:val="0"/>
-                <w:numId w:val="10"/>
+                <w:numId w:val="5"/>
+              </w:numPr>
+              <w:rPr>
+                <w:lang w:val="en-US"/>
+              </w:rPr>
+            </w:pPr>
+            <w:r>
+              <w:rPr>
+                <w:lang w:val="en-US"/>
+              </w:rPr>
+              <w:t>Click on “</w:t>
+            </w:r>
+            <w:r>
+              <w:rPr>
+                <w:b/>
+                <w:color w:val="FF0000"/>
+                <w:lang w:val="en-US"/>
+              </w:rPr>
+              <w:t>Change password</w:t>
+            </w:r>
+            <w:r>
+              <w:rPr>
+                <w:lang w:val="en-US"/>
+              </w:rPr>
+              <w:t>”</w:t>
+            </w:r>
+          </w:p>
+          <w:p>
+            <w:pPr>
+              <w:pStyle w:val="ListParagraph"/>
+              <w:numPr>
+                <w:ilvl w:val="0"/>
+                <w:numId w:val="5"/>
               </w:numPr>
               <w:rPr>
                 <w:lang w:val="en-US"/>
@@ -1831,27 +1920,33 @@
               </w:rPr>
               <w:t>“</w:t>
             </w:r>
-            <w:proofErr w:type="spellStart"/>
             <w:r>
               <w:rPr>
                 <w:b/>
-                <w:lang w:val="en-US"/>
-              </w:rPr>
-              <w:t>LogIn</w:t>
-            </w:r>
-            <w:proofErr w:type="spellEnd"/>
+                <w:color w:val="FF0000"/>
+                <w:lang w:val="en-US"/>
+              </w:rPr>
+              <w:t xml:space="preserve">Change Password </w:t>
+            </w:r>
             <w:r>
               <w:rPr>
                 <w:b/>
-                <w:lang w:val="en-US"/>
-              </w:rPr>
-              <w:t xml:space="preserve"> Page</w:t>
-            </w:r>
-            <w:r>
-              <w:rPr>
-                <w:lang w:val="en-US"/>
-              </w:rPr>
-              <w:t>” is displayed</w:t>
+                <w:color w:val="FF0000"/>
+                <w:lang w:val="en-US"/>
+              </w:rPr>
+              <w:t>Page</w:t>
+            </w:r>
+            <w:r>
+              <w:rPr>
+                <w:lang w:val="en-US"/>
+              </w:rPr>
+              <w:t>”</w:t>
+            </w:r>
+            <w:r>
+              <w:rPr>
+                <w:lang w:val="en-US"/>
+              </w:rPr>
+              <w:t xml:space="preserve"> is displayed</w:t>
             </w:r>
           </w:p>
           <w:p>
@@ -1859,228 +1954,92 @@
               <w:pStyle w:val="ListParagraph"/>
               <w:numPr>
                 <w:ilvl w:val="0"/>
-                <w:numId w:val="10"/>
-              </w:numPr>
-              <w:rPr>
-                <w:lang w:val="en-US"/>
-              </w:rPr>
-            </w:pPr>
-            <w:r>
-              <w:rPr>
-                <w:lang w:val="en-US"/>
-              </w:rPr>
-              <w:t>Click on the “</w:t>
-            </w:r>
+                <w:numId w:val="5"/>
+              </w:numPr>
+              <w:rPr>
+                <w:lang w:val="en-US"/>
+              </w:rPr>
+            </w:pPr>
+            <w:r>
+              <w:rPr>
+                <w:lang w:val="en-US"/>
+              </w:rPr>
+              <w:t>Input the new password in the 1</w:t>
+            </w:r>
+            <w:r>
+              <w:rPr>
+                <w:vertAlign w:val="superscript"/>
+                <w:lang w:val="en-US"/>
+              </w:rPr>
+              <w:t>st</w:t>
+            </w:r>
+            <w:r>
+              <w:rPr>
+                <w:lang w:val="en-US"/>
+              </w:rPr>
+              <w:t xml:space="preserve"> field</w:t>
+            </w:r>
+          </w:p>
+          <w:p>
+            <w:pPr>
+              <w:pStyle w:val="ListParagraph"/>
+              <w:numPr>
+                <w:ilvl w:val="0"/>
+                <w:numId w:val="5"/>
+              </w:numPr>
+              <w:rPr>
+                <w:lang w:val="en-US"/>
+              </w:rPr>
+            </w:pPr>
+            <w:r>
+              <w:rPr>
+                <w:lang w:val="en-US"/>
+              </w:rPr>
+              <w:t>Verify the new password by retyping it in the second field</w:t>
+            </w:r>
+          </w:p>
+          <w:p>
+            <w:pPr>
+              <w:pStyle w:val="ListParagraph"/>
+              <w:numPr>
+                <w:ilvl w:val="0"/>
+                <w:numId w:val="5"/>
+              </w:numPr>
+              <w:rPr>
+                <w:lang w:val="en-US"/>
+              </w:rPr>
+            </w:pPr>
+            <w:r>
+              <w:rPr>
+                <w:lang w:val="en-US"/>
+              </w:rPr>
+              <w:t>Click on “Change Password Button”</w:t>
+            </w:r>
+          </w:p>
+          <w:p>
+            <w:pPr>
+              <w:pStyle w:val="ListParagraph"/>
+              <w:numPr>
+                <w:ilvl w:val="0"/>
+                <w:numId w:val="5"/>
+              </w:numPr>
+              <w:rPr>
+                <w:lang w:val="en-US"/>
+              </w:rPr>
+            </w:pPr>
             <w:r>
               <w:rPr>
                 <w:b/>
-                <w:lang w:val="en-US"/>
-              </w:rPr>
-              <w:t>Register</w:t>
-            </w:r>
-            <w:r>
-              <w:rPr>
-                <w:lang w:val="en-US"/>
-              </w:rPr>
-              <w:t>” button</w:t>
-            </w:r>
-          </w:p>
-          <w:p>
-            <w:pPr>
-              <w:pStyle w:val="ListParagraph"/>
-              <w:numPr>
-                <w:ilvl w:val="0"/>
-                <w:numId w:val="10"/>
-              </w:numPr>
-              <w:rPr>
-                <w:lang w:val="en-US"/>
-              </w:rPr>
-            </w:pPr>
-            <w:r>
-              <w:rPr>
-                <w:lang w:val="en-US"/>
-              </w:rPr>
-              <w:t>Registration prompt is displayed</w:t>
-            </w:r>
-          </w:p>
-          <w:p>
-            <w:pPr>
-              <w:pStyle w:val="ListParagraph"/>
-              <w:numPr>
-                <w:ilvl w:val="0"/>
-                <w:numId w:val="10"/>
-              </w:numPr>
-              <w:rPr>
-                <w:lang w:val="en-US"/>
-              </w:rPr>
-            </w:pPr>
-            <w:r>
-              <w:rPr>
-                <w:lang w:val="en-US"/>
-              </w:rPr>
-              <w:t>Populate the fields</w:t>
-            </w:r>
-          </w:p>
-          <w:p>
-            <w:pPr>
-              <w:pStyle w:val="ListParagraph"/>
-              <w:numPr>
-                <w:ilvl w:val="1"/>
-                <w:numId w:val="10"/>
-              </w:numPr>
-              <w:rPr>
-                <w:lang w:val="en-US"/>
-              </w:rPr>
-            </w:pPr>
-            <w:r>
-              <w:rPr>
-                <w:lang w:val="en-US"/>
-              </w:rPr>
-              <w:t>Username</w:t>
-            </w:r>
-          </w:p>
-          <w:p>
-            <w:pPr>
-              <w:pStyle w:val="ListParagraph"/>
-              <w:numPr>
-                <w:ilvl w:val="1"/>
-                <w:numId w:val="10"/>
-              </w:numPr>
-              <w:rPr>
-                <w:lang w:val="en-US"/>
-              </w:rPr>
-            </w:pPr>
-            <w:r>
-              <w:rPr>
-                <w:lang w:val="en-US"/>
-              </w:rPr>
-              <w:t>Password</w:t>
-            </w:r>
-          </w:p>
-          <w:p>
-            <w:pPr>
-              <w:pStyle w:val="ListParagraph"/>
-              <w:numPr>
-                <w:ilvl w:val="1"/>
-                <w:numId w:val="10"/>
-              </w:numPr>
-              <w:rPr>
-                <w:lang w:val="en-US"/>
-              </w:rPr>
-            </w:pPr>
-            <w:r>
-              <w:rPr>
-                <w:lang w:val="en-US"/>
-              </w:rPr>
-              <w:t>Retype password</w:t>
-            </w:r>
-          </w:p>
-          <w:p>
-            <w:pPr>
-              <w:pStyle w:val="ListParagraph"/>
-              <w:numPr>
-                <w:ilvl w:val="1"/>
-                <w:numId w:val="10"/>
-              </w:numPr>
-              <w:rPr>
-                <w:lang w:val="en-US"/>
-              </w:rPr>
-            </w:pPr>
-            <w:r>
-              <w:rPr>
-                <w:lang w:val="en-US"/>
-              </w:rPr>
-              <w:t>Email</w:t>
-            </w:r>
-          </w:p>
-          <w:p>
-            <w:pPr>
-              <w:pStyle w:val="ListParagraph"/>
-              <w:numPr>
-                <w:ilvl w:val="1"/>
-                <w:numId w:val="10"/>
-              </w:numPr>
-              <w:rPr>
-                <w:lang w:val="en-US"/>
-              </w:rPr>
-            </w:pPr>
-            <w:r>
-              <w:rPr>
-                <w:lang w:val="en-US"/>
-              </w:rPr>
-              <w:t>Name</w:t>
-            </w:r>
-          </w:p>
-          <w:p>
-            <w:pPr>
-              <w:pStyle w:val="ListParagraph"/>
-              <w:numPr>
-                <w:ilvl w:val="1"/>
-                <w:numId w:val="10"/>
-              </w:numPr>
-              <w:rPr>
-                <w:lang w:val="en-US"/>
-              </w:rPr>
-            </w:pPr>
-            <w:r>
-              <w:rPr>
-                <w:lang w:val="en-US"/>
-              </w:rPr>
-              <w:t>Surname</w:t>
-            </w:r>
-          </w:p>
-          <w:p>
-            <w:pPr>
-              <w:pStyle w:val="ListParagraph"/>
-              <w:numPr>
-                <w:ilvl w:val="1"/>
-                <w:numId w:val="10"/>
-              </w:numPr>
-              <w:rPr>
-                <w:lang w:val="en-US"/>
-              </w:rPr>
-            </w:pPr>
-            <w:r>
-              <w:rPr>
-                <w:lang w:val="en-US"/>
-              </w:rPr>
-              <w:t>City</w:t>
-            </w:r>
-          </w:p>
-          <w:p>
-            <w:pPr>
-              <w:pStyle w:val="ListParagraph"/>
-              <w:numPr>
-                <w:ilvl w:val="1"/>
-                <w:numId w:val="10"/>
-              </w:numPr>
-              <w:rPr>
-                <w:lang w:val="en-US"/>
-              </w:rPr>
-            </w:pPr>
-            <w:r>
-              <w:rPr>
-                <w:lang w:val="en-US"/>
-              </w:rPr>
-              <w:t>Address</w:t>
-            </w:r>
-          </w:p>
-          <w:p>
-            <w:pPr>
-              <w:pStyle w:val="ListParagraph"/>
-              <w:numPr>
-                <w:ilvl w:val="0"/>
-                <w:numId w:val="10"/>
-              </w:numPr>
-              <w:rPr>
-                <w:lang w:val="en-US"/>
-              </w:rPr>
-            </w:pPr>
-            <w:r>
-              <w:rPr>
-                <w:lang w:val="en-US"/>
-              </w:rPr>
-              <w:t>Click on “Register Button”</w:t>
+                <w:color w:val="FF0000"/>
+                <w:lang w:val="en-US"/>
+              </w:rPr>
+              <w:t>Message for successful change of password</w:t>
+            </w:r>
+            <w:r>
+              <w:rPr>
+                <w:lang w:val="en-US"/>
+              </w:rPr>
+              <w:t xml:space="preserve"> is displayed</w:t>
             </w:r>
           </w:p>
         </w:tc>
@@ -2123,7 +2082,13 @@
               <w:rPr>
                 <w:lang w:val="en-US"/>
               </w:rPr>
-              <w:t xml:space="preserve">If passwords does not match – display a </w:t>
+              <w:t xml:space="preserve">If </w:t>
+            </w:r>
+            <w:r>
+              <w:rPr>
+                <w:lang w:val="en-US"/>
+              </w:rPr>
+              <w:t xml:space="preserve">passwords does not match – display a </w:t>
             </w:r>
             <w:r>
               <w:rPr>
@@ -2134,84 +2099,16 @@
               <w:t>message for password mismatch</w:t>
             </w:r>
           </w:p>
-          <w:p>
-            <w:pPr>
-              <w:pStyle w:val="ListParagraph"/>
-              <w:numPr>
-                <w:ilvl w:val="0"/>
-                <w:numId w:val="2"/>
-              </w:numPr>
-              <w:rPr>
-                <w:lang w:val="en-US"/>
-              </w:rPr>
-            </w:pPr>
-            <w:r>
-              <w:rPr>
-                <w:lang w:val="en-US"/>
-              </w:rPr>
-              <w:t xml:space="preserve">Fields “Username” and “Password”/”Retype password” are mandatory and if any of them is not populated display </w:t>
-            </w:r>
-            <w:r>
-              <w:rPr>
-                <w:b/>
-                <w:color w:val="FF0000"/>
-                <w:lang w:val="en-US"/>
-              </w:rPr>
-              <w:t>message for mandatory requirement</w:t>
-            </w:r>
-          </w:p>
-          <w:p>
-            <w:pPr>
-              <w:pStyle w:val="ListParagraph"/>
-              <w:numPr>
-                <w:ilvl w:val="0"/>
-                <w:numId w:val="2"/>
-              </w:numPr>
-              <w:rPr>
-                <w:lang w:val="en-US"/>
-              </w:rPr>
-            </w:pPr>
-            <w:r>
-              <w:rPr>
-                <w:lang w:val="en-US"/>
-              </w:rPr>
-              <w:t>If any of the non-mandatory fields is not populated – continue with user registration but with limited parameters</w:t>
-            </w:r>
-          </w:p>
-          <w:p>
-            <w:pPr>
-              <w:pStyle w:val="ListParagraph"/>
-              <w:numPr>
-                <w:ilvl w:val="0"/>
-                <w:numId w:val="2"/>
-              </w:numPr>
-              <w:rPr>
-                <w:lang w:val="en-US"/>
-              </w:rPr>
-            </w:pPr>
-            <w:r>
-              <w:rPr>
-                <w:lang w:val="en-US"/>
-              </w:rPr>
-              <w:t>If “Exit” button is clicked then</w:t>
-            </w:r>
-            <w:r>
-              <w:rPr>
-                <w:lang w:val="en-US"/>
-              </w:rPr>
-              <w:t xml:space="preserve"> go back to the </w:t>
-            </w:r>
-            <w:r>
-              <w:rPr>
-                <w:color w:val="FF0000"/>
-                <w:lang w:val="en-US"/>
-              </w:rPr>
-              <w:t>previous screen</w:t>
-            </w:r>
-          </w:p>
         </w:tc>
       </w:tr>
     </w:tbl>
+    <w:p>
+      <w:pPr>
+        <w:rPr>
+          <w:lang w:val="en-US"/>
+        </w:rPr>
+      </w:pPr>
+    </w:p>
     <w:p>
       <w:pPr>
         <w:rPr>
@@ -2304,7 +2201,7 @@
               <w:rPr>
                 <w:lang w:val="en-US"/>
               </w:rPr>
-              <w:t>UC_05</w:t>
+              <w:t>UC_03</w:t>
             </w:r>
           </w:p>
         </w:tc>
@@ -2380,7 +2277,7 @@
               <w:rPr>
                 <w:lang w:val="en-US"/>
               </w:rPr>
-              <w:t>Search</w:t>
+              <w:t>Register New User</w:t>
             </w:r>
           </w:p>
         </w:tc>
@@ -2418,7 +2315,13 @@
               <w:rPr>
                 <w:lang w:val="en-US"/>
               </w:rPr>
-              <w:t>Basic search functionality</w:t>
+              <w:t>Register New User of type “user”</w:t>
+            </w:r>
+            <w:r>
+              <w:rPr>
+                <w:lang w:val="en-US"/>
+              </w:rPr>
+              <w:t xml:space="preserve"> with valid credentials</w:t>
             </w:r>
           </w:p>
         </w:tc>
@@ -2456,7 +2359,7 @@
               <w:rPr>
                 <w:lang w:val="en-US"/>
               </w:rPr>
-              <w:t>Administrator, User</w:t>
+              <w:t>Guest</w:t>
             </w:r>
           </w:p>
         </w:tc>
@@ -2494,7 +2397,7 @@
               <w:rPr>
                 <w:lang w:val="en-US"/>
               </w:rPr>
-              <w:t>Logged In</w:t>
+              <w:t>Application loaded in browser</w:t>
             </w:r>
           </w:p>
         </w:tc>
@@ -2562,54 +2465,336 @@
           </w:tcPr>
           <w:p>
             <w:pPr>
-              <w:rPr>
-                <w:lang w:val="en-US"/>
-              </w:rPr>
-            </w:pPr>
-            <w:r>
-              <w:rPr>
-                <w:lang w:val="en-US"/>
-              </w:rPr>
-              <w:t>Choose a “Category”</w:t>
-            </w:r>
-          </w:p>
-          <w:p>
-            <w:pPr>
-              <w:rPr>
-                <w:lang w:val="en-US"/>
-              </w:rPr>
-            </w:pPr>
-            <w:r>
-              <w:rPr>
-                <w:lang w:val="en-US"/>
-              </w:rPr>
-              <w:t>Input title, wildcards possible</w:t>
-            </w:r>
-          </w:p>
-          <w:p>
-            <w:pPr>
-              <w:rPr>
-                <w:lang w:val="en-US"/>
-              </w:rPr>
-            </w:pPr>
-          </w:p>
-        </w:tc>
-      </w:tr>
-      <w:tr>
-        <w:tc>
-          <w:tcPr>
-            <w:tcW w:w="4531" w:type="dxa"/>
-          </w:tcPr>
-          <w:p>
-            <w:pPr>
-              <w:rPr>
-                <w:lang w:val="en-US"/>
-              </w:rPr>
-            </w:pPr>
-            <w:r>
-              <w:rPr>
-                <w:lang w:val="en-US"/>
-              </w:rPr>
+              <w:pStyle w:val="ListParagraph"/>
+              <w:numPr>
+                <w:ilvl w:val="0"/>
+                <w:numId w:val="10"/>
+              </w:numPr>
+              <w:rPr>
+                <w:lang w:val="en-US"/>
+              </w:rPr>
+            </w:pPr>
+            <w:r>
+              <w:rPr>
+                <w:lang w:val="en-US"/>
+              </w:rPr>
+              <w:t>Click on Administration Menu</w:t>
+            </w:r>
+          </w:p>
+          <w:p>
+            <w:pPr>
+              <w:pStyle w:val="ListParagraph"/>
+              <w:numPr>
+                <w:ilvl w:val="0"/>
+                <w:numId w:val="10"/>
+              </w:numPr>
+              <w:rPr>
+                <w:lang w:val="en-US"/>
+              </w:rPr>
+            </w:pPr>
+            <w:r>
+              <w:rPr>
+                <w:b/>
+                <w:color w:val="FF0000"/>
+                <w:lang w:val="en-US"/>
+              </w:rPr>
+              <w:t>Administration menu items</w:t>
+            </w:r>
+            <w:r>
+              <w:rPr>
+                <w:lang w:val="en-US"/>
+              </w:rPr>
+              <w:t xml:space="preserve"> is displayed</w:t>
+            </w:r>
+          </w:p>
+          <w:p>
+            <w:pPr>
+              <w:pStyle w:val="ListParagraph"/>
+              <w:numPr>
+                <w:ilvl w:val="0"/>
+                <w:numId w:val="10"/>
+              </w:numPr>
+              <w:rPr>
+                <w:lang w:val="en-US"/>
+              </w:rPr>
+            </w:pPr>
+            <w:r>
+              <w:rPr>
+                <w:lang w:val="en-US"/>
+              </w:rPr>
+              <w:t>“</w:t>
+            </w:r>
+            <w:proofErr w:type="spellStart"/>
+            <w:r>
+              <w:rPr>
+                <w:b/>
+                <w:lang w:val="en-US"/>
+              </w:rPr>
+              <w:t>LogIn</w:t>
+            </w:r>
+            <w:proofErr w:type="spellEnd"/>
+            <w:r>
+              <w:rPr>
+                <w:b/>
+                <w:lang w:val="en-US"/>
+              </w:rPr>
+              <w:t xml:space="preserve"> Page</w:t>
+            </w:r>
+            <w:r>
+              <w:rPr>
+                <w:lang w:val="en-US"/>
+              </w:rPr>
+              <w:t>” is displayed</w:t>
+            </w:r>
+          </w:p>
+          <w:p>
+            <w:pPr>
+              <w:pStyle w:val="ListParagraph"/>
+              <w:numPr>
+                <w:ilvl w:val="0"/>
+                <w:numId w:val="10"/>
+              </w:numPr>
+              <w:rPr>
+                <w:lang w:val="en-US"/>
+              </w:rPr>
+            </w:pPr>
+            <w:r>
+              <w:rPr>
+                <w:lang w:val="en-US"/>
+              </w:rPr>
+              <w:t>Click on the “</w:t>
+            </w:r>
+            <w:r>
+              <w:rPr>
+                <w:b/>
+                <w:lang w:val="en-US"/>
+              </w:rPr>
+              <w:t>Register</w:t>
+            </w:r>
+            <w:r>
+              <w:rPr>
+                <w:lang w:val="en-US"/>
+              </w:rPr>
+              <w:t>” button</w:t>
+            </w:r>
+          </w:p>
+          <w:p>
+            <w:pPr>
+              <w:pStyle w:val="ListParagraph"/>
+              <w:numPr>
+                <w:ilvl w:val="0"/>
+                <w:numId w:val="10"/>
+              </w:numPr>
+              <w:rPr>
+                <w:lang w:val="en-US"/>
+              </w:rPr>
+            </w:pPr>
+            <w:r>
+              <w:rPr>
+                <w:lang w:val="en-US"/>
+              </w:rPr>
+              <w:t>Registration prompt is displayed</w:t>
+            </w:r>
+          </w:p>
+          <w:p>
+            <w:pPr>
+              <w:pStyle w:val="ListParagraph"/>
+              <w:numPr>
+                <w:ilvl w:val="0"/>
+                <w:numId w:val="10"/>
+              </w:numPr>
+              <w:rPr>
+                <w:lang w:val="en-US"/>
+              </w:rPr>
+            </w:pPr>
+            <w:r>
+              <w:rPr>
+                <w:lang w:val="en-US"/>
+              </w:rPr>
+              <w:t>Populate the fields</w:t>
+            </w:r>
+          </w:p>
+          <w:p>
+            <w:pPr>
+              <w:pStyle w:val="ListParagraph"/>
+              <w:numPr>
+                <w:ilvl w:val="1"/>
+                <w:numId w:val="10"/>
+              </w:numPr>
+              <w:rPr>
+                <w:lang w:val="en-US"/>
+              </w:rPr>
+            </w:pPr>
+            <w:r>
+              <w:rPr>
+                <w:lang w:val="en-US"/>
+              </w:rPr>
+              <w:t>Username</w:t>
+            </w:r>
+          </w:p>
+          <w:p>
+            <w:pPr>
+              <w:pStyle w:val="ListParagraph"/>
+              <w:numPr>
+                <w:ilvl w:val="1"/>
+                <w:numId w:val="10"/>
+              </w:numPr>
+              <w:rPr>
+                <w:lang w:val="en-US"/>
+              </w:rPr>
+            </w:pPr>
+            <w:r>
+              <w:rPr>
+                <w:lang w:val="en-US"/>
+              </w:rPr>
+              <w:t>Password</w:t>
+            </w:r>
+          </w:p>
+          <w:p>
+            <w:pPr>
+              <w:pStyle w:val="ListParagraph"/>
+              <w:numPr>
+                <w:ilvl w:val="1"/>
+                <w:numId w:val="10"/>
+              </w:numPr>
+              <w:rPr>
+                <w:lang w:val="en-US"/>
+              </w:rPr>
+            </w:pPr>
+            <w:r>
+              <w:rPr>
+                <w:lang w:val="en-US"/>
+              </w:rPr>
+              <w:t>Retype password</w:t>
+            </w:r>
+          </w:p>
+          <w:p>
+            <w:pPr>
+              <w:pStyle w:val="ListParagraph"/>
+              <w:numPr>
+                <w:ilvl w:val="1"/>
+                <w:numId w:val="10"/>
+              </w:numPr>
+              <w:rPr>
+                <w:lang w:val="en-US"/>
+              </w:rPr>
+            </w:pPr>
+            <w:r>
+              <w:rPr>
+                <w:lang w:val="en-US"/>
+              </w:rPr>
+              <w:t>Email</w:t>
+            </w:r>
+          </w:p>
+          <w:p>
+            <w:pPr>
+              <w:pStyle w:val="ListParagraph"/>
+              <w:numPr>
+                <w:ilvl w:val="1"/>
+                <w:numId w:val="10"/>
+              </w:numPr>
+              <w:rPr>
+                <w:lang w:val="en-US"/>
+              </w:rPr>
+            </w:pPr>
+            <w:r>
+              <w:rPr>
+                <w:lang w:val="en-US"/>
+              </w:rPr>
+              <w:t>Name</w:t>
+            </w:r>
+          </w:p>
+          <w:p>
+            <w:pPr>
+              <w:pStyle w:val="ListParagraph"/>
+              <w:numPr>
+                <w:ilvl w:val="1"/>
+                <w:numId w:val="10"/>
+              </w:numPr>
+              <w:rPr>
+                <w:lang w:val="en-US"/>
+              </w:rPr>
+            </w:pPr>
+            <w:r>
+              <w:rPr>
+                <w:lang w:val="en-US"/>
+              </w:rPr>
+              <w:t>Surname</w:t>
+            </w:r>
+          </w:p>
+          <w:p>
+            <w:pPr>
+              <w:pStyle w:val="ListParagraph"/>
+              <w:numPr>
+                <w:ilvl w:val="1"/>
+                <w:numId w:val="10"/>
+              </w:numPr>
+              <w:rPr>
+                <w:lang w:val="en-US"/>
+              </w:rPr>
+            </w:pPr>
+            <w:r>
+              <w:rPr>
+                <w:lang w:val="en-US"/>
+              </w:rPr>
+              <w:lastRenderedPageBreak/>
+              <w:t>City</w:t>
+            </w:r>
+          </w:p>
+          <w:p>
+            <w:pPr>
+              <w:pStyle w:val="ListParagraph"/>
+              <w:numPr>
+                <w:ilvl w:val="1"/>
+                <w:numId w:val="10"/>
+              </w:numPr>
+              <w:rPr>
+                <w:lang w:val="en-US"/>
+              </w:rPr>
+            </w:pPr>
+            <w:r>
+              <w:rPr>
+                <w:lang w:val="en-US"/>
+              </w:rPr>
+              <w:t>Address</w:t>
+            </w:r>
+          </w:p>
+          <w:p>
+            <w:pPr>
+              <w:pStyle w:val="ListParagraph"/>
+              <w:numPr>
+                <w:ilvl w:val="0"/>
+                <w:numId w:val="10"/>
+              </w:numPr>
+              <w:rPr>
+                <w:lang w:val="en-US"/>
+              </w:rPr>
+            </w:pPr>
+            <w:r>
+              <w:rPr>
+                <w:lang w:val="en-US"/>
+              </w:rPr>
+              <w:t>Click on “Register Button”</w:t>
+            </w:r>
+          </w:p>
+        </w:tc>
+      </w:tr>
+      <w:tr>
+        <w:tc>
+          <w:tcPr>
+            <w:tcW w:w="4531" w:type="dxa"/>
+          </w:tcPr>
+          <w:p>
+            <w:pPr>
+              <w:rPr>
+                <w:lang w:val="en-US"/>
+              </w:rPr>
+            </w:pPr>
+            <w:r>
+              <w:rPr>
+                <w:lang w:val="en-US"/>
+              </w:rPr>
+              <w:lastRenderedPageBreak/>
               <w:t>Alternate Flows</w:t>
             </w:r>
           </w:p>
@@ -2629,13 +2814,19 @@
                 <w:lang w:val="en-US"/>
               </w:rPr>
             </w:pPr>
-            <w:bookmarkStart w:id="0" w:name="_GoBack"/>
-            <w:bookmarkEnd w:id="0"/>
-            <w:r>
-              <w:rPr>
-                <w:lang w:val="en-US"/>
-              </w:rPr>
-              <w:t>If any(or all) of the fields is not populated execute the search action with the limited parameters input</w:t>
+            <w:r>
+              <w:rPr>
+                <w:lang w:val="en-US"/>
+              </w:rPr>
+              <w:t xml:space="preserve">If passwords does not match – display a </w:t>
+            </w:r>
+            <w:r>
+              <w:rPr>
+                <w:b/>
+                <w:color w:val="FF0000"/>
+                <w:lang w:val="en-US"/>
+              </w:rPr>
+              <w:t>message for password mismatch</w:t>
             </w:r>
           </w:p>
           <w:p>
@@ -2653,20 +2844,69 @@
               <w:rPr>
                 <w:lang w:val="en-US"/>
               </w:rPr>
-              <w:lastRenderedPageBreak/>
-              <w:t>If the user logged in is the “Administrator” – in Column 3 – there is “edit” button instead</w:t>
+              <w:t xml:space="preserve">Fields “Username” and “Password”/”Retype password” are mandatory and if any of them is not populated display </w:t>
+            </w:r>
+            <w:r>
+              <w:rPr>
+                <w:b/>
+                <w:color w:val="FF0000"/>
+                <w:lang w:val="en-US"/>
+              </w:rPr>
+              <w:t>message for mandatory requirement</w:t>
+            </w:r>
+          </w:p>
+          <w:p>
+            <w:pPr>
+              <w:pStyle w:val="ListParagraph"/>
+              <w:numPr>
+                <w:ilvl w:val="0"/>
+                <w:numId w:val="2"/>
+              </w:numPr>
+              <w:rPr>
+                <w:lang w:val="en-US"/>
+              </w:rPr>
+            </w:pPr>
+            <w:r>
+              <w:rPr>
+                <w:lang w:val="en-US"/>
+              </w:rPr>
+              <w:t>If any of the non-mandatory fields is not populated – continue with user registration but with limited parameters</w:t>
+            </w:r>
+          </w:p>
+          <w:p>
+            <w:pPr>
+              <w:pStyle w:val="ListParagraph"/>
+              <w:numPr>
+                <w:ilvl w:val="0"/>
+                <w:numId w:val="2"/>
+              </w:numPr>
+              <w:rPr>
+                <w:lang w:val="en-US"/>
+              </w:rPr>
+            </w:pPr>
+            <w:r>
+              <w:rPr>
+                <w:lang w:val="en-US"/>
+              </w:rPr>
+              <w:t>If “Exit” button is clicked then</w:t>
+            </w:r>
+            <w:r>
+              <w:rPr>
+                <w:lang w:val="en-US"/>
+              </w:rPr>
+              <w:t xml:space="preserve"> go back to the </w:t>
+            </w:r>
+            <w:r>
+              <w:rPr>
+                <w:color w:val="FF0000"/>
+                <w:lang w:val="en-US"/>
+              </w:rPr>
+              <w:t>previous screen</w:t>
             </w:r>
           </w:p>
         </w:tc>
       </w:tr>
     </w:tbl>
-    <w:p>
-      <w:pPr>
-        <w:rPr>
-          <w:lang w:val="en-US"/>
-        </w:rPr>
-      </w:pPr>
-    </w:p>
     <w:p>
       <w:pPr>
         <w:rPr>
@@ -2759,7 +2999,7 @@
               <w:rPr>
                 <w:lang w:val="en-US"/>
               </w:rPr>
-              <w:t>UC_04</w:t>
+              <w:t>UC_05</w:t>
             </w:r>
           </w:p>
         </w:tc>
@@ -2835,7 +3075,7 @@
               <w:rPr>
                 <w:lang w:val="en-US"/>
               </w:rPr>
-              <w:t>Advanced Search</w:t>
+              <w:t>Search</w:t>
             </w:r>
           </w:p>
         </w:tc>
@@ -2873,7 +3113,7 @@
               <w:rPr>
                 <w:lang w:val="en-US"/>
               </w:rPr>
-              <w:t>Description of the Advanced Search Functionality</w:t>
+              <w:t>Basic search functionality</w:t>
             </w:r>
           </w:p>
         </w:tc>
@@ -2913,6 +3153,12 @@
               </w:rPr>
               <w:t>Administrator, User</w:t>
             </w:r>
+            <w:r>
+              <w:rPr>
+                <w:lang w:val="en-US"/>
+              </w:rPr>
+              <w:t>, Guest</w:t>
+            </w:r>
           </w:p>
         </w:tc>
       </w:tr>
@@ -2949,7 +3195,7 @@
               <w:rPr>
                 <w:lang w:val="en-US"/>
               </w:rPr>
-              <w:t>Logged In</w:t>
+              <w:t>Application logged in browser</w:t>
             </w:r>
           </w:p>
         </w:tc>
@@ -3017,190 +3263,54 @@
           </w:tcPr>
           <w:p>
             <w:pPr>
-              <w:pStyle w:val="ListParagraph"/>
-              <w:numPr>
-                <w:ilvl w:val="0"/>
-                <w:numId w:val="4"/>
-              </w:numPr>
-              <w:rPr>
-                <w:lang w:val="en-US"/>
-              </w:rPr>
-            </w:pPr>
-            <w:r>
-              <w:rPr>
-                <w:lang w:val="en-US"/>
-              </w:rPr>
-              <w:t>Click on the Advanced Search Menu</w:t>
-            </w:r>
-          </w:p>
-          <w:p>
-            <w:pPr>
-              <w:pStyle w:val="ListParagraph"/>
-              <w:numPr>
-                <w:ilvl w:val="0"/>
-                <w:numId w:val="4"/>
-              </w:numPr>
-              <w:rPr>
-                <w:lang w:val="en-US"/>
-              </w:rPr>
-            </w:pPr>
-            <w:r>
-              <w:rPr>
-                <w:lang w:val="en-US"/>
-              </w:rPr>
-              <w:t>Advanced Search options are displayed</w:t>
-            </w:r>
-          </w:p>
-          <w:p>
-            <w:pPr>
-              <w:pStyle w:val="ListParagraph"/>
-              <w:numPr>
-                <w:ilvl w:val="1"/>
-                <w:numId w:val="4"/>
-              </w:numPr>
-              <w:rPr>
-                <w:lang w:val="en-US"/>
-              </w:rPr>
-            </w:pPr>
-            <w:r>
-              <w:rPr>
-                <w:lang w:val="en-US"/>
-              </w:rPr>
-              <w:t>Book Name – input text with wildcards</w:t>
-            </w:r>
-          </w:p>
-          <w:p>
-            <w:pPr>
-              <w:pStyle w:val="ListParagraph"/>
-              <w:numPr>
-                <w:ilvl w:val="1"/>
-                <w:numId w:val="4"/>
-              </w:numPr>
-              <w:rPr>
-                <w:lang w:val="en-US"/>
-              </w:rPr>
-            </w:pPr>
-            <w:r>
-              <w:rPr>
-                <w:lang w:val="en-US"/>
-              </w:rPr>
-              <w:t>Book Type – pick-up value input</w:t>
-            </w:r>
-          </w:p>
-          <w:p>
-            <w:pPr>
-              <w:pStyle w:val="ListParagraph"/>
-              <w:numPr>
-                <w:ilvl w:val="0"/>
-                <w:numId w:val="4"/>
-              </w:numPr>
-              <w:rPr>
-                <w:lang w:val="en-US"/>
-              </w:rPr>
-            </w:pPr>
-            <w:r>
-              <w:rPr>
-                <w:lang w:val="en-US"/>
-              </w:rPr>
-              <w:t xml:space="preserve">Input values for all search </w:t>
-            </w:r>
-            <w:proofErr w:type="spellStart"/>
-            <w:r>
-              <w:rPr>
-                <w:lang w:val="en-US"/>
-              </w:rPr>
-              <w:t>fileds</w:t>
-            </w:r>
-            <w:proofErr w:type="spellEnd"/>
-          </w:p>
-          <w:p>
-            <w:pPr>
-              <w:pStyle w:val="ListParagraph"/>
-              <w:numPr>
-                <w:ilvl w:val="0"/>
-                <w:numId w:val="4"/>
-              </w:numPr>
-              <w:rPr>
-                <w:lang w:val="en-US"/>
-              </w:rPr>
-            </w:pPr>
-            <w:r>
-              <w:rPr>
-                <w:lang w:val="en-US"/>
-              </w:rPr>
-              <w:t>Click on button “Search”</w:t>
-            </w:r>
-          </w:p>
-          <w:p>
-            <w:pPr>
-              <w:pStyle w:val="ListParagraph"/>
-              <w:numPr>
-                <w:ilvl w:val="0"/>
-                <w:numId w:val="4"/>
-              </w:numPr>
-              <w:rPr>
-                <w:lang w:val="en-US"/>
-              </w:rPr>
-            </w:pPr>
-            <w:r>
-              <w:rPr>
-                <w:lang w:val="en-US"/>
-              </w:rPr>
-              <w:t>Results are displayed in a grid</w:t>
-            </w:r>
-          </w:p>
-          <w:p>
-            <w:pPr>
-              <w:pStyle w:val="ListParagraph"/>
-              <w:numPr>
-                <w:ilvl w:val="1"/>
-                <w:numId w:val="4"/>
-              </w:numPr>
-              <w:rPr>
-                <w:lang w:val="en-US"/>
-              </w:rPr>
-            </w:pPr>
-            <w:r>
-              <w:rPr>
-                <w:lang w:val="en-US"/>
-              </w:rPr>
-              <w:t>Column 1 – thumbnail</w:t>
-            </w:r>
-          </w:p>
-          <w:p>
-            <w:pPr>
-              <w:pStyle w:val="ListParagraph"/>
-              <w:numPr>
-                <w:ilvl w:val="1"/>
-                <w:numId w:val="4"/>
-              </w:numPr>
-              <w:rPr>
-                <w:lang w:val="en-US"/>
-              </w:rPr>
-            </w:pPr>
-            <w:r>
-              <w:rPr>
-                <w:lang w:val="en-US"/>
-              </w:rPr>
-              <w:t>Column 2 – description</w:t>
-            </w:r>
-          </w:p>
-          <w:p>
-            <w:pPr>
-              <w:pStyle w:val="ListParagraph"/>
-              <w:numPr>
-                <w:ilvl w:val="1"/>
-                <w:numId w:val="4"/>
-              </w:numPr>
-              <w:rPr>
-                <w:lang w:val="en-US"/>
-              </w:rPr>
-            </w:pPr>
-            <w:r>
-              <w:rPr>
-                <w:lang w:val="en-US"/>
-              </w:rPr>
-              <w:t>Column 3 – purchase button</w:t>
+              <w:rPr>
+                <w:lang w:val="en-US"/>
+              </w:rPr>
+            </w:pPr>
+            <w:r>
+              <w:rPr>
+                <w:lang w:val="en-US"/>
+              </w:rPr>
+              <w:t>Choose a “Category”</w:t>
+            </w:r>
+          </w:p>
+          <w:p>
+            <w:pPr>
+              <w:rPr>
+                <w:lang w:val="en-US"/>
+              </w:rPr>
+            </w:pPr>
+            <w:r>
+              <w:rPr>
+                <w:lang w:val="en-US"/>
+              </w:rPr>
+              <w:t>Input title, wildcards possible</w:t>
+            </w:r>
+          </w:p>
+          <w:p>
+            <w:pPr>
+              <w:rPr>
+                <w:lang w:val="en-US"/>
+              </w:rPr>
+            </w:pPr>
+            <w:r>
+              <w:rPr>
+                <w:lang w:val="en-US"/>
+              </w:rPr>
+              <w:t>Click on “</w:t>
+            </w:r>
+            <w:r>
+              <w:rPr>
+                <w:b/>
+                <w:lang w:val="en-US"/>
+              </w:rPr>
+              <w:t>Search</w:t>
+            </w:r>
+            <w:r>
+              <w:rPr>
+                <w:lang w:val="en-US"/>
+              </w:rPr>
+              <w:t>” button</w:t>
             </w:r>
           </w:p>
         </w:tc>
@@ -3261,13 +3371,7 @@
               <w:rPr>
                 <w:lang w:val="en-US"/>
               </w:rPr>
-              <w:t xml:space="preserve">If the </w:t>
-            </w:r>
-            <w:r>
-              <w:rPr>
-                <w:lang w:val="en-US"/>
-              </w:rPr>
-              <w:t>user logged in is the “Administrator” – in Column 3 – there is “edit” button instead</w:t>
+              <w:t>If the user logged in is the “Administrator” – in Column 3 – there is “edit” button instead</w:t>
             </w:r>
           </w:p>
         </w:tc>
@@ -3372,13 +3476,7 @@
               <w:rPr>
                 <w:lang w:val="en-US"/>
               </w:rPr>
-              <w:t>UC_0</w:t>
-            </w:r>
-            <w:r>
-              <w:rPr>
-                <w:lang w:val="en-US"/>
-              </w:rPr>
-              <w:t>5</w:t>
+              <w:t>UC_04</w:t>
             </w:r>
           </w:p>
         </w:tc>
@@ -3454,7 +3552,7 @@
               <w:rPr>
                 <w:lang w:val="en-US"/>
               </w:rPr>
-              <w:t>Add Item to Shopping Cart</w:t>
+              <w:t>Advanced Search</w:t>
             </w:r>
           </w:p>
         </w:tc>
@@ -3492,7 +3590,7 @@
               <w:rPr>
                 <w:lang w:val="en-US"/>
               </w:rPr>
-              <w:t>Add a book to the shopping</w:t>
+              <w:t>Description of the Advanced Search Functionality</w:t>
             </w:r>
           </w:p>
         </w:tc>
@@ -3703,7 +3801,44 @@
               <w:rPr>
                 <w:lang w:val="en-US"/>
               </w:rPr>
-              <w:t>Book Type – pick-up value input</w:t>
+              <w:t xml:space="preserve">Book </w:t>
+            </w:r>
+            <w:r>
+              <w:rPr>
+                <w:lang w:val="en-US"/>
+              </w:rPr>
+              <w:t>Category</w:t>
+            </w:r>
+            <w:r>
+              <w:rPr>
+                <w:lang w:val="en-US"/>
+              </w:rPr>
+              <w:t xml:space="preserve"> – pick-up value input</w:t>
+            </w:r>
+            <w:r>
+              <w:rPr>
+                <w:lang w:val="en-US"/>
+              </w:rPr>
+              <w:t xml:space="preserve"> type</w:t>
+            </w:r>
+          </w:p>
+          <w:p>
+            <w:pPr>
+              <w:pStyle w:val="ListParagraph"/>
+              <w:numPr>
+                <w:ilvl w:val="1"/>
+                <w:numId w:val="4"/>
+              </w:numPr>
+              <w:rPr>
+                <w:lang w:val="en-US"/>
+              </w:rPr>
+            </w:pPr>
+            <w:r>
+              <w:rPr>
+                <w:lang w:val="en-US"/>
+              </w:rPr>
+              <w:lastRenderedPageBreak/>
+              <w:t>Book Price – choose range</w:t>
             </w:r>
           </w:p>
           <w:p>
@@ -3721,16 +3856,26 @@
               <w:rPr>
                 <w:lang w:val="en-US"/>
               </w:rPr>
-              <w:t xml:space="preserve">Input values for all search </w:t>
-            </w:r>
-            <w:proofErr w:type="spellStart"/>
-            <w:r>
-              <w:rPr>
-                <w:lang w:val="en-US"/>
-              </w:rPr>
-              <w:t>fileds</w:t>
-            </w:r>
-            <w:proofErr w:type="spellEnd"/>
+              <w:t>Input values for all search fi</w:t>
+            </w:r>
+            <w:r>
+              <w:rPr>
+                <w:lang w:val="en-US"/>
+              </w:rPr>
+              <w:t>e</w:t>
+            </w:r>
+            <w:r>
+              <w:rPr>
+                <w:lang w:val="en-US"/>
+              </w:rPr>
+              <w:t>l</w:t>
+            </w:r>
+            <w:r>
+              <w:rPr>
+                <w:lang w:val="en-US"/>
+              </w:rPr>
+              <w:t>ds</w:t>
+            </w:r>
           </w:p>
           <w:p>
             <w:pPr>
@@ -3801,7 +3946,6 @@
               <w:rPr>
                 <w:lang w:val="en-US"/>
               </w:rPr>
-              <w:lastRenderedPageBreak/>
               <w:t>Column 2 – description</w:t>
             </w:r>
           </w:p>
@@ -3820,6 +3964,680 @@
               <w:rPr>
                 <w:lang w:val="en-US"/>
               </w:rPr>
+              <w:t>Column 3 – price</w:t>
+            </w:r>
+          </w:p>
+          <w:p>
+            <w:pPr>
+              <w:pStyle w:val="ListParagraph"/>
+              <w:numPr>
+                <w:ilvl w:val="1"/>
+                <w:numId w:val="4"/>
+              </w:numPr>
+              <w:rPr>
+                <w:lang w:val="en-US"/>
+              </w:rPr>
+            </w:pPr>
+            <w:r>
+              <w:rPr>
+                <w:lang w:val="en-US"/>
+              </w:rPr>
+              <w:t>Column 4 – category</w:t>
+            </w:r>
+            <w:r>
+              <w:rPr>
+                <w:lang w:val="en-US"/>
+              </w:rPr>
+              <w:t xml:space="preserve"> name</w:t>
+            </w:r>
+          </w:p>
+          <w:p>
+            <w:pPr>
+              <w:pStyle w:val="ListParagraph"/>
+              <w:numPr>
+                <w:ilvl w:val="1"/>
+                <w:numId w:val="4"/>
+              </w:numPr>
+              <w:rPr>
+                <w:lang w:val="en-US"/>
+              </w:rPr>
+            </w:pPr>
+            <w:r>
+              <w:rPr>
+                <w:lang w:val="en-US"/>
+              </w:rPr>
+              <w:t>Column 5</w:t>
+            </w:r>
+            <w:r>
+              <w:rPr>
+                <w:lang w:val="en-US"/>
+              </w:rPr>
+              <w:t xml:space="preserve"> – purchase button</w:t>
+            </w:r>
+          </w:p>
+        </w:tc>
+      </w:tr>
+      <w:tr>
+        <w:tc>
+          <w:tcPr>
+            <w:tcW w:w="4531" w:type="dxa"/>
+          </w:tcPr>
+          <w:p>
+            <w:pPr>
+              <w:rPr>
+                <w:lang w:val="en-US"/>
+              </w:rPr>
+            </w:pPr>
+            <w:r>
+              <w:rPr>
+                <w:lang w:val="en-US"/>
+              </w:rPr>
+              <w:lastRenderedPageBreak/>
+              <w:t>Alternate Flows</w:t>
+            </w:r>
+          </w:p>
+        </w:tc>
+        <w:tc>
+          <w:tcPr>
+            <w:tcW w:w="4531" w:type="dxa"/>
+          </w:tcPr>
+          <w:p>
+            <w:pPr>
+              <w:pStyle w:val="ListParagraph"/>
+              <w:numPr>
+                <w:ilvl w:val="0"/>
+                <w:numId w:val="2"/>
+              </w:numPr>
+              <w:rPr>
+                <w:lang w:val="en-US"/>
+              </w:rPr>
+            </w:pPr>
+            <w:r>
+              <w:rPr>
+                <w:lang w:val="en-US"/>
+              </w:rPr>
+              <w:t>If any(or all) of the fields is not populated execute the search action with the limited parameters input</w:t>
+            </w:r>
+          </w:p>
+          <w:p>
+            <w:pPr>
+              <w:pStyle w:val="ListParagraph"/>
+              <w:numPr>
+                <w:ilvl w:val="0"/>
+                <w:numId w:val="2"/>
+              </w:numPr>
+              <w:rPr>
+                <w:lang w:val="en-US"/>
+              </w:rPr>
+            </w:pPr>
+            <w:r>
+              <w:rPr>
+                <w:lang w:val="en-US"/>
+              </w:rPr>
+              <w:t xml:space="preserve">If the </w:t>
+            </w:r>
+            <w:r>
+              <w:rPr>
+                <w:lang w:val="en-US"/>
+              </w:rPr>
+              <w:t xml:space="preserve">user logged in is the “Administrator” – in Column </w:t>
+            </w:r>
+            <w:r>
+              <w:rPr>
+                <w:lang w:val="en-US"/>
+              </w:rPr>
+              <w:t>5</w:t>
+            </w:r>
+            <w:r>
+              <w:rPr>
+                <w:lang w:val="en-US"/>
+              </w:rPr>
+              <w:t xml:space="preserve"> – there is “edit” button instead</w:t>
+            </w:r>
+          </w:p>
+        </w:tc>
+      </w:tr>
+    </w:tbl>
+    <w:p>
+      <w:pPr>
+        <w:rPr>
+          <w:lang w:val="en-US"/>
+        </w:rPr>
+      </w:pPr>
+    </w:p>
+    <w:p>
+      <w:pPr>
+        <w:rPr>
+          <w:lang w:val="en-US"/>
+        </w:rPr>
+      </w:pPr>
+    </w:p>
+    <w:tbl>
+      <w:tblPr>
+        <w:tblStyle w:val="TableGrid"/>
+        <w:tblW w:w="0" w:type="auto"/>
+        <w:tblLook w:val="04A0" w:firstRow="1" w:lastRow="0" w:firstColumn="1" w:lastColumn="0" w:noHBand="0" w:noVBand="1"/>
+      </w:tblPr>
+      <w:tblGrid>
+        <w:gridCol w:w="4531"/>
+        <w:gridCol w:w="4531"/>
+      </w:tblGrid>
+      <w:tr>
+        <w:tc>
+          <w:tcPr>
+            <w:tcW w:w="4531" w:type="dxa"/>
+          </w:tcPr>
+          <w:p>
+            <w:pPr>
+              <w:rPr>
+                <w:b/>
+                <w:lang w:val="en-US"/>
+              </w:rPr>
+            </w:pPr>
+            <w:r>
+              <w:rPr>
+                <w:b/>
+                <w:lang w:val="en-US"/>
+              </w:rPr>
+              <w:t>Use Case Element</w:t>
+            </w:r>
+          </w:p>
+        </w:tc>
+        <w:tc>
+          <w:tcPr>
+            <w:tcW w:w="4531" w:type="dxa"/>
+          </w:tcPr>
+          <w:p>
+            <w:pPr>
+              <w:rPr>
+                <w:b/>
+                <w:lang w:val="en-US"/>
+              </w:rPr>
+            </w:pPr>
+            <w:r>
+              <w:rPr>
+                <w:b/>
+                <w:lang w:val="en-US"/>
+              </w:rPr>
+              <w:t>Description</w:t>
+            </w:r>
+          </w:p>
+        </w:tc>
+      </w:tr>
+      <w:tr>
+        <w:tc>
+          <w:tcPr>
+            <w:tcW w:w="4531" w:type="dxa"/>
+          </w:tcPr>
+          <w:p>
+            <w:pPr>
+              <w:rPr>
+                <w:lang w:val="en-US"/>
+              </w:rPr>
+            </w:pPr>
+            <w:r>
+              <w:rPr>
+                <w:lang w:val="en-US"/>
+              </w:rPr>
+              <w:t>Use Case Number</w:t>
+            </w:r>
+          </w:p>
+        </w:tc>
+        <w:tc>
+          <w:tcPr>
+            <w:tcW w:w="4531" w:type="dxa"/>
+          </w:tcPr>
+          <w:p>
+            <w:pPr>
+              <w:rPr>
+                <w:lang w:val="en-US"/>
+              </w:rPr>
+            </w:pPr>
+            <w:r>
+              <w:rPr>
+                <w:lang w:val="en-US"/>
+              </w:rPr>
+              <w:t>UC_05</w:t>
+            </w:r>
+          </w:p>
+        </w:tc>
+      </w:tr>
+      <w:tr>
+        <w:tc>
+          <w:tcPr>
+            <w:tcW w:w="4531" w:type="dxa"/>
+          </w:tcPr>
+          <w:p>
+            <w:pPr>
+              <w:rPr>
+                <w:lang w:val="en-US"/>
+              </w:rPr>
+            </w:pPr>
+            <w:r>
+              <w:rPr>
+                <w:lang w:val="en-US"/>
+              </w:rPr>
+              <w:t>Application</w:t>
+            </w:r>
+          </w:p>
+        </w:tc>
+        <w:tc>
+          <w:tcPr>
+            <w:tcW w:w="4531" w:type="dxa"/>
+          </w:tcPr>
+          <w:p>
+            <w:pPr>
+              <w:rPr>
+                <w:lang w:val="en-US"/>
+              </w:rPr>
+            </w:pPr>
+            <w:r>
+              <w:rPr>
+                <w:lang w:val="en-US"/>
+              </w:rPr>
+              <w:t>Chrome, Firefox, Edge browsers</w:t>
+            </w:r>
+          </w:p>
+        </w:tc>
+      </w:tr>
+      <w:tr>
+        <w:tc>
+          <w:tcPr>
+            <w:tcW w:w="4531" w:type="dxa"/>
+          </w:tcPr>
+          <w:p>
+            <w:pPr>
+              <w:rPr>
+                <w:lang w:val="en-US"/>
+              </w:rPr>
+            </w:pPr>
+            <w:r>
+              <w:rPr>
+                <w:lang w:val="en-US"/>
+              </w:rPr>
+              <w:t>Use Case Name</w:t>
+            </w:r>
+          </w:p>
+        </w:tc>
+        <w:tc>
+          <w:tcPr>
+            <w:tcW w:w="4531" w:type="dxa"/>
+          </w:tcPr>
+          <w:p>
+            <w:pPr>
+              <w:rPr>
+                <w:lang w:val="en-US"/>
+              </w:rPr>
+            </w:pPr>
+            <w:r>
+              <w:rPr>
+                <w:lang w:val="en-US"/>
+              </w:rPr>
+              <w:t>Add Item to Shopping Cart</w:t>
+            </w:r>
+          </w:p>
+        </w:tc>
+      </w:tr>
+      <w:tr>
+        <w:tc>
+          <w:tcPr>
+            <w:tcW w:w="4531" w:type="dxa"/>
+          </w:tcPr>
+          <w:p>
+            <w:pPr>
+              <w:rPr>
+                <w:lang w:val="en-US"/>
+              </w:rPr>
+            </w:pPr>
+            <w:r>
+              <w:rPr>
+                <w:lang w:val="en-US"/>
+              </w:rPr>
+              <w:t>Use Case Description</w:t>
+            </w:r>
+          </w:p>
+        </w:tc>
+        <w:tc>
+          <w:tcPr>
+            <w:tcW w:w="4531" w:type="dxa"/>
+          </w:tcPr>
+          <w:p>
+            <w:pPr>
+              <w:rPr>
+                <w:lang w:val="en-US"/>
+              </w:rPr>
+            </w:pPr>
+            <w:r>
+              <w:rPr>
+                <w:lang w:val="en-US"/>
+              </w:rPr>
+              <w:t>Add a book to the shopping</w:t>
+            </w:r>
+          </w:p>
+        </w:tc>
+      </w:tr>
+      <w:tr>
+        <w:tc>
+          <w:tcPr>
+            <w:tcW w:w="4531" w:type="dxa"/>
+          </w:tcPr>
+          <w:p>
+            <w:pPr>
+              <w:rPr>
+                <w:lang w:val="en-US"/>
+              </w:rPr>
+            </w:pPr>
+            <w:r>
+              <w:rPr>
+                <w:lang w:val="en-US"/>
+              </w:rPr>
+              <w:t>Primary Actor</w:t>
+            </w:r>
+          </w:p>
+        </w:tc>
+        <w:tc>
+          <w:tcPr>
+            <w:tcW w:w="4531" w:type="dxa"/>
+          </w:tcPr>
+          <w:p>
+            <w:pPr>
+              <w:rPr>
+                <w:lang w:val="en-US"/>
+              </w:rPr>
+            </w:pPr>
+            <w:r>
+              <w:rPr>
+                <w:lang w:val="en-US"/>
+              </w:rPr>
+              <w:t>Administrator, User</w:t>
+            </w:r>
+          </w:p>
+        </w:tc>
+      </w:tr>
+      <w:tr>
+        <w:tc>
+          <w:tcPr>
+            <w:tcW w:w="4531" w:type="dxa"/>
+          </w:tcPr>
+          <w:p>
+            <w:pPr>
+              <w:rPr>
+                <w:lang w:val="en-US"/>
+              </w:rPr>
+            </w:pPr>
+            <w:r>
+              <w:rPr>
+                <w:lang w:val="en-US"/>
+              </w:rPr>
+              <w:t>Precondition</w:t>
+            </w:r>
+          </w:p>
+        </w:tc>
+        <w:tc>
+          <w:tcPr>
+            <w:tcW w:w="4531" w:type="dxa"/>
+          </w:tcPr>
+          <w:p>
+            <w:pPr>
+              <w:rPr>
+                <w:lang w:val="en-US"/>
+              </w:rPr>
+            </w:pPr>
+            <w:r>
+              <w:rPr>
+                <w:lang w:val="en-US"/>
+              </w:rPr>
+              <w:t>Logged In</w:t>
+            </w:r>
+          </w:p>
+        </w:tc>
+      </w:tr>
+      <w:tr>
+        <w:tc>
+          <w:tcPr>
+            <w:tcW w:w="4531" w:type="dxa"/>
+          </w:tcPr>
+          <w:p>
+            <w:pPr>
+              <w:rPr>
+                <w:lang w:val="en-US"/>
+              </w:rPr>
+            </w:pPr>
+            <w:r>
+              <w:rPr>
+                <w:lang w:val="en-US"/>
+              </w:rPr>
+              <w:t>Trigger</w:t>
+            </w:r>
+          </w:p>
+        </w:tc>
+        <w:tc>
+          <w:tcPr>
+            <w:tcW w:w="4531" w:type="dxa"/>
+          </w:tcPr>
+          <w:p>
+            <w:pPr>
+              <w:rPr>
+                <w:lang w:val="en-US"/>
+              </w:rPr>
+            </w:pPr>
+            <w:r>
+              <w:rPr>
+                <w:lang w:val="en-US"/>
+              </w:rPr>
+              <w:t>None</w:t>
+            </w:r>
+          </w:p>
+        </w:tc>
+      </w:tr>
+      <w:tr>
+        <w:tc>
+          <w:tcPr>
+            <w:tcW w:w="4531" w:type="dxa"/>
+          </w:tcPr>
+          <w:p>
+            <w:pPr>
+              <w:rPr>
+                <w:lang w:val="en-US"/>
+              </w:rPr>
+            </w:pPr>
+            <w:r>
+              <w:rPr>
+                <w:lang w:val="en-US"/>
+              </w:rPr>
+              <w:t>Basic Flow</w:t>
+            </w:r>
+          </w:p>
+        </w:tc>
+        <w:tc>
+          <w:tcPr>
+            <w:tcW w:w="4531" w:type="dxa"/>
+          </w:tcPr>
+          <w:p>
+            <w:pPr>
+              <w:pStyle w:val="ListParagraph"/>
+              <w:numPr>
+                <w:ilvl w:val="0"/>
+                <w:numId w:val="4"/>
+              </w:numPr>
+              <w:rPr>
+                <w:lang w:val="en-US"/>
+              </w:rPr>
+            </w:pPr>
+            <w:r>
+              <w:rPr>
+                <w:lang w:val="en-US"/>
+              </w:rPr>
+              <w:t>Click on the Advanced Search Menu</w:t>
+            </w:r>
+          </w:p>
+          <w:p>
+            <w:pPr>
+              <w:pStyle w:val="ListParagraph"/>
+              <w:numPr>
+                <w:ilvl w:val="0"/>
+                <w:numId w:val="4"/>
+              </w:numPr>
+              <w:rPr>
+                <w:lang w:val="en-US"/>
+              </w:rPr>
+            </w:pPr>
+            <w:r>
+              <w:rPr>
+                <w:lang w:val="en-US"/>
+              </w:rPr>
+              <w:t>Advanced Search options are displayed</w:t>
+            </w:r>
+          </w:p>
+          <w:p>
+            <w:pPr>
+              <w:pStyle w:val="ListParagraph"/>
+              <w:numPr>
+                <w:ilvl w:val="1"/>
+                <w:numId w:val="4"/>
+              </w:numPr>
+              <w:rPr>
+                <w:lang w:val="en-US"/>
+              </w:rPr>
+            </w:pPr>
+            <w:r>
+              <w:rPr>
+                <w:lang w:val="en-US"/>
+              </w:rPr>
+              <w:t>Book Name – input text with wildcards</w:t>
+            </w:r>
+          </w:p>
+          <w:p>
+            <w:pPr>
+              <w:pStyle w:val="ListParagraph"/>
+              <w:numPr>
+                <w:ilvl w:val="1"/>
+                <w:numId w:val="4"/>
+              </w:numPr>
+              <w:rPr>
+                <w:lang w:val="en-US"/>
+              </w:rPr>
+            </w:pPr>
+            <w:r>
+              <w:rPr>
+                <w:lang w:val="en-US"/>
+              </w:rPr>
+              <w:t>Book Type – pick-up value input</w:t>
+            </w:r>
+          </w:p>
+          <w:p>
+            <w:pPr>
+              <w:pStyle w:val="ListParagraph"/>
+              <w:numPr>
+                <w:ilvl w:val="0"/>
+                <w:numId w:val="4"/>
+              </w:numPr>
+              <w:rPr>
+                <w:lang w:val="en-US"/>
+              </w:rPr>
+            </w:pPr>
+            <w:r>
+              <w:rPr>
+                <w:lang w:val="en-US"/>
+              </w:rPr>
+              <w:t xml:space="preserve">Input values for all search </w:t>
+            </w:r>
+            <w:proofErr w:type="spellStart"/>
+            <w:r>
+              <w:rPr>
+                <w:lang w:val="en-US"/>
+              </w:rPr>
+              <w:t>fileds</w:t>
+            </w:r>
+            <w:proofErr w:type="spellEnd"/>
+          </w:p>
+          <w:p>
+            <w:pPr>
+              <w:pStyle w:val="ListParagraph"/>
+              <w:numPr>
+                <w:ilvl w:val="0"/>
+                <w:numId w:val="4"/>
+              </w:numPr>
+              <w:rPr>
+                <w:lang w:val="en-US"/>
+              </w:rPr>
+            </w:pPr>
+            <w:r>
+              <w:rPr>
+                <w:lang w:val="en-US"/>
+              </w:rPr>
+              <w:t>Click on button “Search”</w:t>
+            </w:r>
+          </w:p>
+          <w:p>
+            <w:pPr>
+              <w:pStyle w:val="ListParagraph"/>
+              <w:numPr>
+                <w:ilvl w:val="0"/>
+                <w:numId w:val="4"/>
+              </w:numPr>
+              <w:rPr>
+                <w:lang w:val="en-US"/>
+              </w:rPr>
+            </w:pPr>
+            <w:r>
+              <w:rPr>
+                <w:lang w:val="en-US"/>
+              </w:rPr>
+              <w:t>Results are displayed in a grid</w:t>
+            </w:r>
+          </w:p>
+          <w:p>
+            <w:pPr>
+              <w:pStyle w:val="ListParagraph"/>
+              <w:numPr>
+                <w:ilvl w:val="1"/>
+                <w:numId w:val="4"/>
+              </w:numPr>
+              <w:rPr>
+                <w:lang w:val="en-US"/>
+              </w:rPr>
+            </w:pPr>
+            <w:r>
+              <w:rPr>
+                <w:lang w:val="en-US"/>
+              </w:rPr>
+              <w:t>Column 1 – thumbnail</w:t>
+            </w:r>
+          </w:p>
+          <w:p>
+            <w:pPr>
+              <w:pStyle w:val="ListParagraph"/>
+              <w:numPr>
+                <w:ilvl w:val="1"/>
+                <w:numId w:val="4"/>
+              </w:numPr>
+              <w:rPr>
+                <w:lang w:val="en-US"/>
+              </w:rPr>
+            </w:pPr>
+            <w:r>
+              <w:rPr>
+                <w:lang w:val="en-US"/>
+              </w:rPr>
+              <w:t>Column 2 – description</w:t>
+            </w:r>
+          </w:p>
+          <w:p>
+            <w:pPr>
+              <w:pStyle w:val="ListParagraph"/>
+              <w:numPr>
+                <w:ilvl w:val="1"/>
+                <w:numId w:val="4"/>
+              </w:numPr>
+              <w:rPr>
+                <w:lang w:val="en-US"/>
+              </w:rPr>
+            </w:pPr>
+            <w:r>
+              <w:rPr>
+                <w:lang w:val="en-US"/>
+              </w:rPr>
               <w:t>Column 3 – purchase button</w:t>
             </w:r>
           </w:p>
@@ -3840,7 +4658,6 @@
               <w:rPr>
                 <w:lang w:val="en-US"/>
               </w:rPr>
-              <w:lastRenderedPageBreak/>
               <w:t>Alternate Flows</w:t>
             </w:r>
           </w:p>
@@ -3934,11 +4751,13 @@
           <w:p>
             <w:pPr>
               <w:rPr>
-                <w:lang w:val="en-US"/>
-              </w:rPr>
-            </w:pPr>
-            <w:r>
-              <w:rPr>
+                <w:b/>
+                <w:lang w:val="en-US"/>
+              </w:rPr>
+            </w:pPr>
+            <w:r>
+              <w:rPr>
+                <w:b/>
                 <w:lang w:val="en-US"/>
               </w:rPr>
               <w:t>Term</w:t>
@@ -3952,11 +4771,13 @@
           <w:p>
             <w:pPr>
               <w:rPr>
-                <w:lang w:val="en-US"/>
-              </w:rPr>
-            </w:pPr>
-            <w:r>
-              <w:rPr>
+                <w:b/>
+                <w:lang w:val="en-US"/>
+              </w:rPr>
+            </w:pPr>
+            <w:r>
+              <w:rPr>
+                <w:b/>
                 <w:lang w:val="en-US"/>
               </w:rPr>
               <w:t>Description</w:t>
@@ -3970,11 +4791,13 @@
           <w:p>
             <w:pPr>
               <w:rPr>
-                <w:lang w:val="en-US"/>
-              </w:rPr>
-            </w:pPr>
-            <w:r>
-              <w:rPr>
+                <w:b/>
+                <w:lang w:val="en-US"/>
+              </w:rPr>
+            </w:pPr>
+            <w:r>
+              <w:rPr>
+                <w:b/>
                 <w:lang w:val="en-US"/>
               </w:rPr>
               <w:t>Visuals</w:t>
@@ -4015,7 +4838,14 @@
               <w:rPr>
                 <w:lang w:val="en-US"/>
               </w:rPr>
-              <w:t>When the values in “Password” and “Retype password” fields are different – display text “Values does match”</w:t>
+              <w:t xml:space="preserve">When the values in “Password” and “Retype password” fields are </w:t>
+            </w:r>
+            <w:r>
+              <w:rPr>
+                <w:lang w:val="en-US"/>
+              </w:rPr>
+              <w:lastRenderedPageBreak/>
+              <w:t>different – display text “Values does match”</w:t>
             </w:r>
           </w:p>
         </w:tc>
@@ -4033,6 +4863,7 @@
               <w:rPr>
                 <w:lang w:val="en-US"/>
               </w:rPr>
+              <w:lastRenderedPageBreak/>
               <w:t>Color: 0xFF0000(red)</w:t>
             </w:r>
           </w:p>
@@ -4137,6 +4968,304 @@
                 <w:lang w:val="en-US"/>
               </w:rPr>
             </w:pPr>
+            <w:r>
+              <w:rPr>
+                <w:lang w:val="en-US"/>
+              </w:rPr>
+              <w:t>Correct username</w:t>
+            </w:r>
+          </w:p>
+        </w:tc>
+        <w:tc>
+          <w:tcPr>
+            <w:tcW w:w="3195" w:type="dxa"/>
+          </w:tcPr>
+          <w:p>
+            <w:pPr>
+              <w:rPr>
+                <w:lang w:val="en-US"/>
+              </w:rPr>
+            </w:pPr>
+            <w:r>
+              <w:rPr>
+                <w:lang w:val="en-US"/>
+              </w:rPr>
+              <w:t>Restriction</w:t>
+            </w:r>
+            <w:r>
+              <w:rPr>
+                <w:lang w:val="en-US"/>
+              </w:rPr>
+              <w:t>s:</w:t>
+            </w:r>
+          </w:p>
+          <w:p>
+            <w:pPr>
+              <w:pStyle w:val="ListParagraph"/>
+              <w:numPr>
+                <w:ilvl w:val="0"/>
+                <w:numId w:val="2"/>
+              </w:numPr>
+              <w:rPr>
+                <w:lang w:val="en-US"/>
+              </w:rPr>
+            </w:pPr>
+            <w:r>
+              <w:rPr>
+                <w:lang w:val="en-US"/>
+              </w:rPr>
+              <w:t>not less than 3 symbols</w:t>
+            </w:r>
+          </w:p>
+          <w:p>
+            <w:pPr>
+              <w:pStyle w:val="ListParagraph"/>
+              <w:numPr>
+                <w:ilvl w:val="0"/>
+                <w:numId w:val="2"/>
+              </w:numPr>
+              <w:rPr>
+                <w:lang w:val="en-US"/>
+              </w:rPr>
+            </w:pPr>
+            <w:r>
+              <w:rPr>
+                <w:lang w:val="en-US"/>
+              </w:rPr>
+              <w:t>no special characters</w:t>
+            </w:r>
+          </w:p>
+        </w:tc>
+        <w:tc>
+          <w:tcPr>
+            <w:tcW w:w="2694" w:type="dxa"/>
+          </w:tcPr>
+          <w:p>
+            <w:pPr>
+              <w:rPr>
+                <w:lang w:val="en-US"/>
+              </w:rPr>
+            </w:pPr>
+          </w:p>
+        </w:tc>
+      </w:tr>
+      <w:tr>
+        <w:tc>
+          <w:tcPr>
+            <w:tcW w:w="3173" w:type="dxa"/>
+          </w:tcPr>
+          <w:p>
+            <w:pPr>
+              <w:rPr>
+                <w:lang w:val="en-US"/>
+              </w:rPr>
+            </w:pPr>
+            <w:r>
+              <w:rPr>
+                <w:lang w:val="en-US"/>
+              </w:rPr>
+              <w:t>Correct password</w:t>
+            </w:r>
+          </w:p>
+        </w:tc>
+        <w:tc>
+          <w:tcPr>
+            <w:tcW w:w="3195" w:type="dxa"/>
+          </w:tcPr>
+          <w:p>
+            <w:pPr>
+              <w:rPr>
+                <w:lang w:val="en-US"/>
+              </w:rPr>
+            </w:pPr>
+            <w:r>
+              <w:rPr>
+                <w:lang w:val="en-US"/>
+              </w:rPr>
+              <w:t>Restrictions:</w:t>
+            </w:r>
+          </w:p>
+          <w:p>
+            <w:pPr>
+              <w:pStyle w:val="ListParagraph"/>
+              <w:numPr>
+                <w:ilvl w:val="0"/>
+                <w:numId w:val="2"/>
+              </w:numPr>
+              <w:rPr>
+                <w:lang w:val="en-US"/>
+              </w:rPr>
+            </w:pPr>
+            <w:r>
+              <w:rPr>
+                <w:lang w:val="en-US"/>
+              </w:rPr>
+              <w:t xml:space="preserve">not less than </w:t>
+            </w:r>
+            <w:r>
+              <w:rPr>
+                <w:lang w:val="en-US"/>
+              </w:rPr>
+              <w:t>8</w:t>
+            </w:r>
+            <w:r>
+              <w:rPr>
+                <w:lang w:val="en-US"/>
+              </w:rPr>
+              <w:t xml:space="preserve"> symbols</w:t>
+            </w:r>
+          </w:p>
+        </w:tc>
+        <w:tc>
+          <w:tcPr>
+            <w:tcW w:w="2694" w:type="dxa"/>
+          </w:tcPr>
+          <w:p>
+            <w:pPr>
+              <w:rPr>
+                <w:lang w:val="en-US"/>
+              </w:rPr>
+            </w:pPr>
+          </w:p>
+        </w:tc>
+      </w:tr>
+      <w:tr>
+        <w:tc>
+          <w:tcPr>
+            <w:tcW w:w="3173" w:type="dxa"/>
+          </w:tcPr>
+          <w:p>
+            <w:pPr>
+              <w:rPr>
+                <w:lang w:val="en-US"/>
+              </w:rPr>
+            </w:pPr>
+            <w:r>
+              <w:rPr>
+                <w:lang w:val="en-US"/>
+              </w:rPr>
+              <w:t>Wildcards</w:t>
+            </w:r>
+          </w:p>
+        </w:tc>
+        <w:tc>
+          <w:tcPr>
+            <w:tcW w:w="3195" w:type="dxa"/>
+          </w:tcPr>
+          <w:p>
+            <w:pPr>
+              <w:rPr>
+                <w:lang w:val="en-US"/>
+              </w:rPr>
+            </w:pPr>
+            <w:r>
+              <w:rPr>
+                <w:lang w:val="en-US"/>
+              </w:rPr>
+              <w:t>Characters allowed:</w:t>
+            </w:r>
+          </w:p>
+          <w:p>
+            <w:pPr>
+              <w:rPr>
+                <w:lang w:val="en-US"/>
+              </w:rPr>
+            </w:pPr>
+            <w:r>
+              <w:rPr>
+                <w:lang w:val="en-US"/>
+              </w:rPr>
+              <w:t>“*” – replaces any number of any type of character</w:t>
+            </w:r>
+          </w:p>
+          <w:p>
+            <w:pPr>
+              <w:rPr>
+                <w:lang w:val="en-US"/>
+              </w:rPr>
+            </w:pPr>
+            <w:r>
+              <w:rPr>
+                <w:lang w:val="en-US"/>
+              </w:rPr>
+              <w:t>“?” – replaces a single character of any type</w:t>
+            </w:r>
+          </w:p>
+        </w:tc>
+        <w:tc>
+          <w:tcPr>
+            <w:tcW w:w="2694" w:type="dxa"/>
+          </w:tcPr>
+          <w:p>
+            <w:pPr>
+              <w:rPr>
+                <w:lang w:val="en-US"/>
+              </w:rPr>
+            </w:pPr>
+          </w:p>
+        </w:tc>
+      </w:tr>
+      <w:tr>
+        <w:tc>
+          <w:tcPr>
+            <w:tcW w:w="3173" w:type="dxa"/>
+          </w:tcPr>
+          <w:p>
+            <w:pPr>
+              <w:rPr>
+                <w:lang w:val="en-US"/>
+              </w:rPr>
+            </w:pPr>
+            <w:r>
+              <w:rPr>
+                <w:lang w:val="en-US"/>
+              </w:rPr>
+              <w:t>Special characters</w:t>
+            </w:r>
+          </w:p>
+        </w:tc>
+        <w:tc>
+          <w:tcPr>
+            <w:tcW w:w="3195" w:type="dxa"/>
+          </w:tcPr>
+          <w:p>
+            <w:pPr>
+              <w:rPr>
+                <w:lang w:val="en-US"/>
+              </w:rPr>
+            </w:pPr>
+            <w:r>
+              <w:rPr>
+                <w:lang w:val="en-US"/>
+              </w:rPr>
+              <w:t>!@#$%^&amp;*()+-/\{}[];:’,.`~”</w:t>
+            </w:r>
+          </w:p>
+        </w:tc>
+        <w:tc>
+          <w:tcPr>
+            <w:tcW w:w="2694" w:type="dxa"/>
+          </w:tcPr>
+          <w:p>
+            <w:pPr>
+              <w:rPr>
+                <w:lang w:val="en-US"/>
+              </w:rPr>
+            </w:pPr>
+          </w:p>
+        </w:tc>
+      </w:tr>
+      <w:tr>
+        <w:tc>
+          <w:tcPr>
+            <w:tcW w:w="3173" w:type="dxa"/>
+          </w:tcPr>
+          <w:p>
+            <w:pPr>
+              <w:rPr>
+                <w:lang w:val="en-US"/>
+              </w:rPr>
+            </w:pPr>
             <w:proofErr w:type="spellStart"/>
             <w:r>
               <w:rPr>
@@ -4167,7 +5296,15 @@
               <w:rPr>
                 <w:lang w:val="en-US"/>
               </w:rPr>
-              <w:t>Has to have “log in”, “register”, and “cancel” buttons</w:t>
+              <w:t>Has to have “log in”, “reg</w:t>
+            </w:r>
+            <w:bookmarkStart w:id="0" w:name="_GoBack"/>
+            <w:bookmarkEnd w:id="0"/>
+            <w:r>
+              <w:rPr>
+                <w:lang w:val="en-US"/>
+              </w:rPr>
+              <w:t>ister”, and “cancel” buttons</w:t>
             </w:r>
           </w:p>
         </w:tc>
@@ -4357,6 +5494,92 @@
 <file path=word/numbering.xml><?xml version="1.0" encoding="utf-8"?>
 <w:numbering xmlns:wpc="http://schemas.microsoft.com/office/word/2010/wordprocessingCanvas" xmlns:mc="http://schemas.openxmlformats.org/markup-compatibility/2006" xmlns:o="urn:schemas-microsoft-com:office:office" xmlns:r="http://schemas.openxmlformats.org/officeDocument/2006/relationships" xmlns:m="http://schemas.openxmlformats.org/officeDocument/2006/math" xmlns:v="urn:schemas-microsoft-com:vml" xmlns:wp14="http://schemas.microsoft.com/office/word/2010/wordprocessingDrawing" xmlns:wp="http://schemas.openxmlformats.org/drawingml/2006/wordprocessingDrawing" xmlns:w10="urn:schemas-microsoft-com:office:word" xmlns:w="http://schemas.openxmlformats.org/wordprocessingml/2006/main" xmlns:w14="http://schemas.microsoft.com/office/word/2010/wordml" xmlns:w15="http://schemas.microsoft.com/office/word/2012/wordml" xmlns:wpg="http://schemas.microsoft.com/office/word/2010/wordprocessingGroup" xmlns:wpi="http://schemas.microsoft.com/office/word/2010/wordprocessingInk" xmlns:wne="http://schemas.microsoft.com/office/word/2006/wordml" xmlns:wps="http://schemas.microsoft.com/office/word/2010/wordprocessingShape" mc:Ignorable="w14 w15 wp14">
   <w:abstractNum w:abstractNumId="0" w15:restartNumberingAfterBreak="0">
+    <w:nsid w:val="06161D19"/>
+    <w:multiLevelType w:val="hybridMultilevel"/>
+    <w:tmpl w:val="0DEA398C"/>
+    <w:lvl w:ilvl="0" w:tplc="0402000F">
+      <w:start w:val="1"/>
+      <w:numFmt w:val="decimal"/>
+      <w:lvlText w:val="%1."/>
+      <w:lvlJc w:val="left"/>
+      <w:pPr>
+        <w:ind w:left="360" w:hanging="360"/>
+      </w:pPr>
+    </w:lvl>
+    <w:lvl w:ilvl="1" w:tplc="04020019">
+      <w:start w:val="1"/>
+      <w:numFmt w:val="lowerLetter"/>
+      <w:lvlText w:val="%2."/>
+      <w:lvlJc w:val="left"/>
+      <w:pPr>
+        <w:ind w:left="1080" w:hanging="360"/>
+      </w:pPr>
+    </w:lvl>
+    <w:lvl w:ilvl="2" w:tplc="0402001B" w:tentative="1">
+      <w:start w:val="1"/>
+      <w:numFmt w:val="lowerRoman"/>
+      <w:lvlText w:val="%3."/>
+      <w:lvlJc w:val="right"/>
+      <w:pPr>
+        <w:ind w:left="1800" w:hanging="180"/>
+      </w:pPr>
+    </w:lvl>
+    <w:lvl w:ilvl="3" w:tplc="0402000F" w:tentative="1">
+      <w:start w:val="1"/>
+      <w:numFmt w:val="decimal"/>
+      <w:lvlText w:val="%4."/>
+      <w:lvlJc w:val="left"/>
+      <w:pPr>
+        <w:ind w:left="2520" w:hanging="360"/>
+      </w:pPr>
+    </w:lvl>
+    <w:lvl w:ilvl="4" w:tplc="04020019" w:tentative="1">
+      <w:start w:val="1"/>
+      <w:numFmt w:val="lowerLetter"/>
+      <w:lvlText w:val="%5."/>
+      <w:lvlJc w:val="left"/>
+      <w:pPr>
+        <w:ind w:left="3240" w:hanging="360"/>
+      </w:pPr>
+    </w:lvl>
+    <w:lvl w:ilvl="5" w:tplc="0402001B" w:tentative="1">
+      <w:start w:val="1"/>
+      <w:numFmt w:val="lowerRoman"/>
+      <w:lvlText w:val="%6."/>
+      <w:lvlJc w:val="right"/>
+      <w:pPr>
+        <w:ind w:left="3960" w:hanging="180"/>
+      </w:pPr>
+    </w:lvl>
+    <w:lvl w:ilvl="6" w:tplc="0402000F" w:tentative="1">
+      <w:start w:val="1"/>
+      <w:numFmt w:val="decimal"/>
+      <w:lvlText w:val="%7."/>
+      <w:lvlJc w:val="left"/>
+      <w:pPr>
+        <w:ind w:left="4680" w:hanging="360"/>
+      </w:pPr>
+    </w:lvl>
+    <w:lvl w:ilvl="7" w:tplc="04020019" w:tentative="1">
+      <w:start w:val="1"/>
+      <w:numFmt w:val="lowerLetter"/>
+      <w:lvlText w:val="%8."/>
+      <w:lvlJc w:val="left"/>
+      <w:pPr>
+        <w:ind w:left="5400" w:hanging="360"/>
+      </w:pPr>
+    </w:lvl>
+    <w:lvl w:ilvl="8" w:tplc="0402001B" w:tentative="1">
+      <w:start w:val="1"/>
+      <w:numFmt w:val="lowerRoman"/>
+      <w:lvlText w:val="%9."/>
+      <w:lvlJc w:val="right"/>
+      <w:pPr>
+        <w:ind w:left="6120" w:hanging="180"/>
+      </w:pPr>
+    </w:lvl>
+  </w:abstractNum>
+  <w:abstractNum w:abstractNumId="1" w15:restartNumberingAfterBreak="0">
     <w:nsid w:val="11772CAA"/>
     <w:multiLevelType w:val="hybridMultilevel"/>
     <w:tmpl w:val="47944510"/>
@@ -4469,7 +5692,7 @@
       </w:rPr>
     </w:lvl>
   </w:abstractNum>
-  <w:abstractNum w:abstractNumId="1" w15:restartNumberingAfterBreak="0">
+  <w:abstractNum w:abstractNumId="2" w15:restartNumberingAfterBreak="0">
     <w:nsid w:val="160D2BC1"/>
     <w:multiLevelType w:val="hybridMultilevel"/>
     <w:tmpl w:val="83C80A2A"/>
@@ -4555,7 +5778,7 @@
       </w:pPr>
     </w:lvl>
   </w:abstractNum>
-  <w:abstractNum w:abstractNumId="2" w15:restartNumberingAfterBreak="0">
+  <w:abstractNum w:abstractNumId="3" w15:restartNumberingAfterBreak="0">
     <w:nsid w:val="2DAC4C87"/>
     <w:multiLevelType w:val="hybridMultilevel"/>
     <w:tmpl w:val="57CCBF78"/>
@@ -4641,7 +5864,7 @@
       </w:pPr>
     </w:lvl>
   </w:abstractNum>
-  <w:abstractNum w:abstractNumId="3" w15:restartNumberingAfterBreak="0">
+  <w:abstractNum w:abstractNumId="4" w15:restartNumberingAfterBreak="0">
     <w:nsid w:val="2EB10776"/>
     <w:multiLevelType w:val="hybridMultilevel"/>
     <w:tmpl w:val="C0BA3E5A"/>
@@ -4727,7 +5950,7 @@
       </w:pPr>
     </w:lvl>
   </w:abstractNum>
-  <w:abstractNum w:abstractNumId="4" w15:restartNumberingAfterBreak="0">
+  <w:abstractNum w:abstractNumId="5" w15:restartNumberingAfterBreak="0">
     <w:nsid w:val="30127215"/>
     <w:multiLevelType w:val="hybridMultilevel"/>
     <w:tmpl w:val="D8C6AEEA"/>
@@ -4840,7 +6063,7 @@
       </w:rPr>
     </w:lvl>
   </w:abstractNum>
-  <w:abstractNum w:abstractNumId="5" w15:restartNumberingAfterBreak="0">
+  <w:abstractNum w:abstractNumId="6" w15:restartNumberingAfterBreak="0">
     <w:nsid w:val="334803CE"/>
     <w:multiLevelType w:val="hybridMultilevel"/>
     <w:tmpl w:val="2B38890C"/>
@@ -4926,7 +6149,7 @@
       </w:pPr>
     </w:lvl>
   </w:abstractNum>
-  <w:abstractNum w:abstractNumId="6" w15:restartNumberingAfterBreak="0">
+  <w:abstractNum w:abstractNumId="7" w15:restartNumberingAfterBreak="0">
     <w:nsid w:val="370D3B33"/>
     <w:multiLevelType w:val="hybridMultilevel"/>
     <w:tmpl w:val="C1D002FE"/>
@@ -5039,7 +6262,7 @@
       </w:rPr>
     </w:lvl>
   </w:abstractNum>
-  <w:abstractNum w:abstractNumId="7" w15:restartNumberingAfterBreak="0">
+  <w:abstractNum w:abstractNumId="8" w15:restartNumberingAfterBreak="0">
     <w:nsid w:val="469047C6"/>
     <w:multiLevelType w:val="hybridMultilevel"/>
     <w:tmpl w:val="5B08D758"/>
@@ -5152,7 +6375,7 @@
       </w:rPr>
     </w:lvl>
   </w:abstractNum>
-  <w:abstractNum w:abstractNumId="8" w15:restartNumberingAfterBreak="0">
+  <w:abstractNum w:abstractNumId="9" w15:restartNumberingAfterBreak="0">
     <w:nsid w:val="49807E21"/>
     <w:multiLevelType w:val="hybridMultilevel"/>
     <w:tmpl w:val="0120809C"/>
@@ -5238,7 +6461,7 @@
       </w:pPr>
     </w:lvl>
   </w:abstractNum>
-  <w:abstractNum w:abstractNumId="9" w15:restartNumberingAfterBreak="0">
+  <w:abstractNum w:abstractNumId="10" w15:restartNumberingAfterBreak="0">
     <w:nsid w:val="69994F37"/>
     <w:multiLevelType w:val="hybridMultilevel"/>
     <w:tmpl w:val="4ED2211A"/>
@@ -5325,34 +6548,37 @@
     </w:lvl>
   </w:abstractNum>
   <w:num w:numId="1">
-    <w:abstractNumId w:val="0"/>
+    <w:abstractNumId w:val="1"/>
   </w:num>
   <w:num w:numId="2">
+    <w:abstractNumId w:val="8"/>
+  </w:num>
+  <w:num w:numId="3">
     <w:abstractNumId w:val="7"/>
   </w:num>
-  <w:num w:numId="3">
+  <w:num w:numId="4">
+    <w:abstractNumId w:val="3"/>
+  </w:num>
+  <w:num w:numId="5">
+    <w:abstractNumId w:val="10"/>
+  </w:num>
+  <w:num w:numId="6">
     <w:abstractNumId w:val="6"/>
   </w:num>
-  <w:num w:numId="4">
+  <w:num w:numId="7">
+    <w:abstractNumId w:val="9"/>
+  </w:num>
+  <w:num w:numId="8">
+    <w:abstractNumId w:val="5"/>
+  </w:num>
+  <w:num w:numId="9">
+    <w:abstractNumId w:val="4"/>
+  </w:num>
+  <w:num w:numId="10">
     <w:abstractNumId w:val="2"/>
   </w:num>
-  <w:num w:numId="5">
-    <w:abstractNumId w:val="9"/>
-  </w:num>
-  <w:num w:numId="6">
-    <w:abstractNumId w:val="5"/>
-  </w:num>
-  <w:num w:numId="7">
-    <w:abstractNumId w:val="8"/>
-  </w:num>
-  <w:num w:numId="8">
-    <w:abstractNumId w:val="4"/>
-  </w:num>
-  <w:num w:numId="9">
-    <w:abstractNumId w:val="3"/>
-  </w:num>
-  <w:num w:numId="10">
-    <w:abstractNumId w:val="1"/>
+  <w:num w:numId="11">
+    <w:abstractNumId w:val="0"/>
   </w:num>
 </w:numbering>
 </file>

</xml_diff>